<commit_message>
swithc to hm release 24.05 and update org/docx template
</commit_message>
<xml_diff>
--- a/resource/pandoc/pandoc-reference.docx
+++ b/resource/pandoc/pandoc-reference.docx
@@ -1,13 +1,19 @@
 
 <file path=word/document.xml><?xml version="1.0" encoding="utf-8"?>
-<w:document xmlns:wpc="http://schemas.microsoft.com/office/word/2010/wordprocessingCanvas" xmlns:cx="http://schemas.microsoft.com/office/drawing/2014/chartex" xmlns:cx1="http://schemas.microsoft.com/office/drawing/2015/9/8/chartex" xmlns:cx2="http://schemas.microsoft.com/office/drawing/2015/10/21/chartex" xmlns:cx3="http://schemas.microsoft.com/office/drawing/2016/5/9/chartex" xmlns:cx4="http://schemas.microsoft.com/office/drawing/2016/5/10/chartex" xmlns:cx5="http://schemas.microsoft.com/office/drawing/2016/5/11/chartex" xmlns:cx6="http://schemas.microsoft.com/office/drawing/2016/5/12/chartex" xmlns:cx7="http://schemas.microsoft.com/office/drawing/2016/5/13/chartex" xmlns:cx8="http://schemas.microsoft.com/office/drawing/2016/5/14/chartex" xmlns:mc="http://schemas.openxmlformats.org/markup-compatibility/2006" xmlns:aink="http://schemas.microsoft.com/office/drawing/2016/ink" xmlns:am3d="http://schemas.microsoft.com/office/drawing/2017/model3d" xmlns:o="urn:schemas-microsoft-com:office:office" xmlns:oel="http://schemas.microsoft.com/office/2019/extlst" xmlns:r="http://schemas.openxmlformats.org/officeDocument/2006/relationships" xmlns:m="http://schemas.openxmlformats.org/officeDocument/2006/math" xmlns:v="urn:schemas-microsoft-com:vml" xmlns:wp14="http://schemas.microsoft.com/office/word/2010/wordprocessingDrawing" xmlns:wp="http://schemas.openxmlformats.org/drawingml/2006/wordprocessingDrawing" xmlns:w10="urn:schemas-microsoft-com:office:word" xmlns:w="http://schemas.openxmlformats.org/wordprocessingml/2006/main" xmlns:w14="http://schemas.microsoft.com/office/word/2010/wordml" xmlns:w15="http://schemas.microsoft.com/office/word/2012/wordml" xmlns:w16cex="http://schemas.microsoft.com/office/word/2018/wordml/cex" xmlns:w16cid="http://schemas.microsoft.com/office/word/2016/wordml/cid" xmlns:w16="http://schemas.microsoft.com/office/word/2018/wordml" xmlns:w16sdtdh="http://schemas.microsoft.com/office/word/2020/wordml/sdtdatahash" xmlns:w16se="http://schemas.microsoft.com/office/word/2015/wordml/symex" xmlns:wpg="http://schemas.microsoft.com/office/word/2010/wordprocessingGroup" xmlns:wpi="http://schemas.microsoft.com/office/word/2010/wordprocessingInk" xmlns:wne="http://schemas.microsoft.com/office/word/2006/wordml" xmlns:wps="http://schemas.microsoft.com/office/word/2010/wordprocessingShape" mc:Ignorable="w14 w15 w16se w16cid w16 w16cex w16sdtdh wp14">
+<w:document xmlns:wpc="http://schemas.microsoft.com/office/word/2010/wordprocessingCanvas" xmlns:cx="http://schemas.microsoft.com/office/drawing/2014/chartex" xmlns:cx1="http://schemas.microsoft.com/office/drawing/2015/9/8/chartex" xmlns:cx2="http://schemas.microsoft.com/office/drawing/2015/10/21/chartex" xmlns:cx3="http://schemas.microsoft.com/office/drawing/2016/5/9/chartex" xmlns:cx4="http://schemas.microsoft.com/office/drawing/2016/5/10/chartex" xmlns:cx5="http://schemas.microsoft.com/office/drawing/2016/5/11/chartex" xmlns:cx6="http://schemas.microsoft.com/office/drawing/2016/5/12/chartex" xmlns:cx7="http://schemas.microsoft.com/office/drawing/2016/5/13/chartex" xmlns:cx8="http://schemas.microsoft.com/office/drawing/2016/5/14/chartex" xmlns:mc="http://schemas.openxmlformats.org/markup-compatibility/2006" xmlns:aink="http://schemas.microsoft.com/office/drawing/2016/ink" xmlns:am3d="http://schemas.microsoft.com/office/drawing/2017/model3d" xmlns:o="urn:schemas-microsoft-com:office:office" xmlns:oel="http://schemas.microsoft.com/office/2019/extlst" xmlns:r="http://schemas.openxmlformats.org/officeDocument/2006/relationships" xmlns:m="http://schemas.openxmlformats.org/officeDocument/2006/math" xmlns:v="urn:schemas-microsoft-com:vml" xmlns:wp14="http://schemas.microsoft.com/office/word/2010/wordprocessingDrawing" xmlns:wp="http://schemas.openxmlformats.org/drawingml/2006/wordprocessingDrawing" xmlns:w10="urn:schemas-microsoft-com:office:word" xmlns:w="http://schemas.openxmlformats.org/wordprocessingml/2006/main" xmlns:w14="http://schemas.microsoft.com/office/word/2010/wordml" xmlns:w15="http://schemas.microsoft.com/office/word/2012/wordml" xmlns:w16cex="http://schemas.microsoft.com/office/word/2018/wordml/cex" xmlns:w16cid="http://schemas.microsoft.com/office/word/2016/wordml/cid" xmlns:w16="http://schemas.microsoft.com/office/word/2018/wordml" xmlns:w16du="http://schemas.microsoft.com/office/word/2023/wordml/word16du" xmlns:w16sdtdh="http://schemas.microsoft.com/office/word/2020/wordml/sdtdatahash" xmlns:w16se="http://schemas.microsoft.com/office/word/2015/wordml/symex" xmlns:wpg="http://schemas.microsoft.com/office/word/2010/wordprocessingGroup" xmlns:wpi="http://schemas.microsoft.com/office/word/2010/wordprocessingInk" xmlns:wne="http://schemas.microsoft.com/office/word/2006/wordml" xmlns:wps="http://schemas.microsoft.com/office/word/2010/wordprocessingShape" mc:Ignorable="w14 w15 w16se w16cid w16 w16cex w16sdtdh w16du wp14">
   <w:body>
     <w:p>
       <w:pPr>
         <w:pStyle w:val="Title"/>
       </w:pPr>
       <w:r>
-        <w:t xml:space="preserve"> Title </w:t>
+        <w:t xml:space="preserve"> </w:t>
+      </w:r>
+      <w:r>
+        <w:t>Title</w:t>
+      </w:r>
+      <w:r>
+        <w:t xml:space="preserve"> </w:t>
       </w:r>
     </w:p>
     <w:p>
@@ -15,15 +21,30 @@
         <w:pStyle w:val="Subtitle"/>
       </w:pPr>
       <w:r>
-        <w:t xml:space="preserve"> Subtitle </w:t>
+        <w:t xml:space="preserve"> </w:t>
+      </w:r>
+      <w:r>
+        <w:t>Subtitle</w:t>
+      </w:r>
+      <w:r>
+        <w:t xml:space="preserve"> </w:t>
       </w:r>
     </w:p>
     <w:p>
       <w:pPr>
         <w:pStyle w:val="Author"/>
-      </w:pPr>
-      <w:r>
-        <w:t xml:space="preserve"> Author </w:t>
+        <w:rPr>
+          <w:b w:val="0"/>
+        </w:rPr>
+      </w:pPr>
+      <w:r>
+        <w:t xml:space="preserve"> </w:t>
+      </w:r>
+      <w:r>
+        <w:t>Author</w:t>
+      </w:r>
+      <w:r>
+        <w:t xml:space="preserve"> </w:t>
       </w:r>
     </w:p>
     <w:p>
@@ -31,25 +52,77 @@
         <w:pStyle w:val="Date"/>
       </w:pPr>
       <w:r>
-        <w:t xml:space="preserve"> Date </w:t>
+        <w:t xml:space="preserve"> </w:t>
+      </w:r>
+      <w:r>
+        <w:t>Date</w:t>
+      </w:r>
+      <w:r>
+        <w:t xml:space="preserve"> </w:t>
       </w:r>
     </w:p>
     <w:p>
       <w:pPr>
-        <w:pStyle w:val="Abstract"/>
-      </w:pPr>
-      <w:r>
-        <w:t xml:space="preserve"> Abstract </w:t>
+        <w:pStyle w:val="AbstractTitle"/>
+      </w:pPr>
+      <w:r>
+        <w:t xml:space="preserve"> </w:t>
+      </w:r>
+      <w:r>
+        <w:rPr>
+          <w:rFonts w:hint="eastAsia"/>
+          <w:lang w:eastAsia="zh-CN"/>
+        </w:rPr>
+        <w:t>文档记录</w:t>
+      </w:r>
+      <w:r>
+        <w:t xml:space="preserve"> </w:t>
       </w:r>
     </w:p>
     <w:p>
       <w:pPr>
+        <w:pStyle w:val="Abstract"/>
+      </w:pPr>
+      <w:proofErr w:type="spellStart"/>
+      <w:r>
+        <w:rPr>
+          <w:rFonts w:hint="eastAsia"/>
+        </w:rPr>
+        <w:t>以下是文档记录</w:t>
+      </w:r>
+      <w:proofErr w:type="spellEnd"/>
+    </w:p>
+    <w:p>
+      <w:pPr>
+        <w:pStyle w:val="TOCHeading"/>
+        <w:rPr>
+          <w:lang w:eastAsia="zh-CN"/>
+        </w:rPr>
+      </w:pPr>
+      <w:proofErr w:type="spellStart"/>
+      <w:r>
+        <w:rPr>
+          <w:rFonts w:hint="eastAsia"/>
+        </w:rPr>
+        <w:lastRenderedPageBreak/>
+        <w:t>目录</w:t>
+      </w:r>
+      <w:proofErr w:type="spellEnd"/>
+    </w:p>
+    <w:p>
+      <w:pPr>
         <w:pStyle w:val="Heading1"/>
       </w:pPr>
       <w:bookmarkStart w:id="0" w:name="heading-1"/>
       <w:r>
         <w:lastRenderedPageBreak/>
-        <w:t xml:space="preserve"> Heading 1 </w:t>
+        <w:t xml:space="preserve"> </w:t>
+      </w:r>
+      <w:r>
+        <w:t>Heading</w:t>
+      </w:r>
+      <w:r>
+        <w:t xml:space="preserve"> 1 </w:t>
       </w:r>
       <w:bookmarkEnd w:id="0"/>
     </w:p>
@@ -59,7 +132,13 @@
       </w:pPr>
       <w:bookmarkStart w:id="1" w:name="heading-2"/>
       <w:r>
-        <w:t xml:space="preserve"> Heading 2 </w:t>
+        <w:t xml:space="preserve"> </w:t>
+      </w:r>
+      <w:r>
+        <w:t>Heading</w:t>
+      </w:r>
+      <w:r>
+        <w:t xml:space="preserve"> 2 </w:t>
       </w:r>
       <w:bookmarkEnd w:id="1"/>
     </w:p>
@@ -69,7 +148,13 @@
       </w:pPr>
       <w:bookmarkStart w:id="2" w:name="heading-3"/>
       <w:r>
-        <w:t xml:space="preserve"> Heading 3 </w:t>
+        <w:t xml:space="preserve"> </w:t>
+      </w:r>
+      <w:r>
+        <w:t>Heading</w:t>
+      </w:r>
+      <w:r>
+        <w:t xml:space="preserve"> 3 </w:t>
       </w:r>
       <w:bookmarkEnd w:id="2"/>
     </w:p>
@@ -79,7 +164,13 @@
       </w:pPr>
       <w:bookmarkStart w:id="3" w:name="heading-4"/>
       <w:r>
-        <w:t xml:space="preserve"> Heading 4 </w:t>
+        <w:t xml:space="preserve"> </w:t>
+      </w:r>
+      <w:r>
+        <w:t>Heading</w:t>
+      </w:r>
+      <w:r>
+        <w:t xml:space="preserve"> 4 </w:t>
       </w:r>
       <w:bookmarkEnd w:id="3"/>
     </w:p>
@@ -89,7 +180,13 @@
       </w:pPr>
       <w:bookmarkStart w:id="4" w:name="heading-5"/>
       <w:r>
-        <w:t xml:space="preserve"> Heading 5 </w:t>
+        <w:t xml:space="preserve"> </w:t>
+      </w:r>
+      <w:r>
+        <w:t>Heading</w:t>
+      </w:r>
+      <w:r>
+        <w:t xml:space="preserve"> 5 </w:t>
       </w:r>
       <w:bookmarkEnd w:id="4"/>
     </w:p>
@@ -99,7 +196,13 @@
       </w:pPr>
       <w:bookmarkStart w:id="5" w:name="heading-6"/>
       <w:r>
-        <w:t xml:space="preserve"> Heading 6 </w:t>
+        <w:t xml:space="preserve"> </w:t>
+      </w:r>
+      <w:r>
+        <w:t>Heading</w:t>
+      </w:r>
+      <w:r>
+        <w:t xml:space="preserve"> 6 </w:t>
       </w:r>
       <w:bookmarkEnd w:id="5"/>
     </w:p>
@@ -109,7 +212,13 @@
       </w:pPr>
       <w:bookmarkStart w:id="6" w:name="heading-7"/>
       <w:r>
-        <w:t xml:space="preserve"> Heading 7 </w:t>
+        <w:t xml:space="preserve"> </w:t>
+      </w:r>
+      <w:r>
+        <w:t>Heading</w:t>
+      </w:r>
+      <w:r>
+        <w:t xml:space="preserve"> 7 </w:t>
       </w:r>
       <w:bookmarkEnd w:id="6"/>
     </w:p>
@@ -119,7 +228,13 @@
       </w:pPr>
       <w:bookmarkStart w:id="7" w:name="heading-8"/>
       <w:r>
-        <w:t xml:space="preserve"> Heading 8 </w:t>
+        <w:t xml:space="preserve"> </w:t>
+      </w:r>
+      <w:r>
+        <w:t>Heading</w:t>
+      </w:r>
+      <w:r>
+        <w:t xml:space="preserve"> 8 </w:t>
       </w:r>
       <w:bookmarkEnd w:id="7"/>
     </w:p>
@@ -129,7 +244,13 @@
       </w:pPr>
       <w:bookmarkStart w:id="8" w:name="heading-9"/>
       <w:r>
-        <w:t xml:space="preserve"> Heading 9 </w:t>
+        <w:t xml:space="preserve"> </w:t>
+      </w:r>
+      <w:r>
+        <w:t>Heading</w:t>
+      </w:r>
+      <w:r>
+        <w:t xml:space="preserve"> 9 </w:t>
       </w:r>
       <w:bookmarkEnd w:id="8"/>
     </w:p>
@@ -152,10 +273,21 @@
         <w:rPr>
           <w:rStyle w:val="VerbatimChar"/>
         </w:rPr>
-        <w:t xml:space="preserve"> Verbatim Char </w:t>
-      </w:r>
-      <w:r>
-        <w:t xml:space="preserve"> .    </w:t>
+        <w:t xml:space="preserve"> Verbatim </w:t>
+      </w:r>
+      <w:proofErr w:type="gramStart"/>
+      <w:r>
+        <w:rPr>
+          <w:rStyle w:val="VerbatimChar"/>
+        </w:rPr>
+        <w:t xml:space="preserve">Char </w:t>
+      </w:r>
+      <w:r>
+        <w:t xml:space="preserve"> .</w:t>
+      </w:r>
+      <w:proofErr w:type="gramEnd"/>
+      <w:r>
+        <w:t xml:space="preserve">    </w:t>
       </w:r>
       <w:hyperlink r:id="rId7">
         <w:r>
@@ -183,20 +315,11 @@
         <w:t xml:space="preserve"> Block Text. </w:t>
       </w:r>
     </w:p>
-    <w:p>
-      <w:pPr>
-        <w:pStyle w:val="TableCaption"/>
-      </w:pPr>
-      <w:r>
-        <w:t xml:space="preserve"> Table caption. </w:t>
-      </w:r>
-    </w:p>
     <w:tbl>
       <w:tblPr>
         <w:tblStyle w:val="Table"/>
-        <w:tblW w:w="0" w:type="pct"/>
+        <w:tblW w:w="0" w:type="auto"/>
         <w:tblLook w:val="07E0" w:firstRow="1" w:lastRow="1" w:firstColumn="1" w:lastColumn="1" w:noHBand="1" w:noVBand="1"/>
-        <w:tblCaption w:val="Table caption."/>
       </w:tblPr>
       <w:tblGrid>
         <w:gridCol w:w="842"/>
@@ -264,38 +387,62 @@
     </w:tbl>
     <w:p>
       <w:pPr>
-        <w:pStyle w:val="ImageCaption"/>
-      </w:pPr>
-      <w:r>
-        <w:t xml:space="preserve"> Image Caption </w:t>
+        <w:pStyle w:val="TableCaption"/>
+      </w:pPr>
+      <w:r>
+        <w:t>Table caption.</w:t>
       </w:r>
     </w:p>
     <w:p>
       <w:pPr>
-        <w:pStyle w:val="DefinitionTerm"/>
-      </w:pPr>
-      <w:r>
-        <w:t xml:space="preserve"> DefinitionTerm </w:t>
+        <w:pStyle w:val="ImageCaption"/>
+      </w:pPr>
+      <w:r>
+        <w:t>Image Caption</w:t>
       </w:r>
     </w:p>
     <w:p>
       <w:pPr>
-        <w:pStyle w:val="Definition"/>
-      </w:pPr>
-      <w:r>
-        <w:t xml:space="preserve"> Definition </w:t>
+        <w:pStyle w:val="DefinitionTerm"/>
+      </w:pPr>
+      <w:r>
+        <w:t xml:space="preserve"> </w:t>
+      </w:r>
+      <w:proofErr w:type="spellStart"/>
+      <w:r>
+        <w:t>DefinitionTerm</w:t>
+      </w:r>
+      <w:proofErr w:type="spellEnd"/>
+      <w:r>
+        <w:t xml:space="preserve"> </w:t>
       </w:r>
     </w:p>
     <w:p>
       <w:pPr>
-        <w:pStyle w:val="DefinitionTerm"/>
-      </w:pPr>
-      <w:r>
-        <w:t xml:space="preserve"> DefinitionTerm </w:t>
+        <w:pStyle w:val="Definition"/>
+      </w:pPr>
+      <w:r>
+        <w:t xml:space="preserve"> Definition </w:t>
       </w:r>
     </w:p>
     <w:p>
       <w:pPr>
+        <w:pStyle w:val="DefinitionTerm"/>
+      </w:pPr>
+      <w:r>
+        <w:t xml:space="preserve"> </w:t>
+      </w:r>
+      <w:proofErr w:type="spellStart"/>
+      <w:r>
+        <w:t>DefinitionTerm</w:t>
+      </w:r>
+      <w:proofErr w:type="spellEnd"/>
+      <w:r>
+        <w:t xml:space="preserve"> </w:t>
+      </w:r>
+    </w:p>
+    <w:p>
+      <w:pPr>
         <w:pStyle w:val="Definition"/>
       </w:pPr>
       <w:r>
@@ -303,12 +450,8 @@
       </w:r>
     </w:p>
     <w:sectPr>
-      <w:headerReference w:type="even" r:id="rId8"/>
-      <w:headerReference w:type="default" r:id="rId9"/>
-      <w:footerReference w:type="even" r:id="rId10"/>
-      <w:footerReference w:type="default" r:id="rId11"/>
-      <w:headerReference w:type="first" r:id="rId12"/>
-      <w:footerReference w:type="first" r:id="rId13"/>
+      <w:headerReference w:type="default" r:id="rId8"/>
+      <w:footerReference w:type="default" r:id="rId9"/>
       <w:pgSz w:w="12240" w:h="15840"/>
       <w:pgMar w:top="1440" w:right="1440" w:bottom="1440" w:left="1440" w:header="720" w:footer="720" w:gutter="0"/>
       <w:cols w:space="720"/>
@@ -318,7 +461,7 @@
 </file>
 
 <file path=word/endnotes.xml><?xml version="1.0" encoding="utf-8"?>
-<w:endnotes xmlns:wpc="http://schemas.microsoft.com/office/word/2010/wordprocessingCanvas" xmlns:cx="http://schemas.microsoft.com/office/drawing/2014/chartex" xmlns:cx1="http://schemas.microsoft.com/office/drawing/2015/9/8/chartex" xmlns:cx2="http://schemas.microsoft.com/office/drawing/2015/10/21/chartex" xmlns:cx3="http://schemas.microsoft.com/office/drawing/2016/5/9/chartex" xmlns:cx4="http://schemas.microsoft.com/office/drawing/2016/5/10/chartex" xmlns:cx5="http://schemas.microsoft.com/office/drawing/2016/5/11/chartex" xmlns:cx6="http://schemas.microsoft.com/office/drawing/2016/5/12/chartex" xmlns:cx7="http://schemas.microsoft.com/office/drawing/2016/5/13/chartex" xmlns:cx8="http://schemas.microsoft.com/office/drawing/2016/5/14/chartex" xmlns:mc="http://schemas.openxmlformats.org/markup-compatibility/2006" xmlns:aink="http://schemas.microsoft.com/office/drawing/2016/ink" xmlns:am3d="http://schemas.microsoft.com/office/drawing/2017/model3d" xmlns:o="urn:schemas-microsoft-com:office:office" xmlns:oel="http://schemas.microsoft.com/office/2019/extlst" xmlns:r="http://schemas.openxmlformats.org/officeDocument/2006/relationships" xmlns:m="http://schemas.openxmlformats.org/officeDocument/2006/math" xmlns:v="urn:schemas-microsoft-com:vml" xmlns:wp14="http://schemas.microsoft.com/office/word/2010/wordprocessingDrawing" xmlns:wp="http://schemas.openxmlformats.org/drawingml/2006/wordprocessingDrawing" xmlns:w10="urn:schemas-microsoft-com:office:word" xmlns:w="http://schemas.openxmlformats.org/wordprocessingml/2006/main" xmlns:w14="http://schemas.microsoft.com/office/word/2010/wordml" xmlns:w15="http://schemas.microsoft.com/office/word/2012/wordml" xmlns:w16cex="http://schemas.microsoft.com/office/word/2018/wordml/cex" xmlns:w16cid="http://schemas.microsoft.com/office/word/2016/wordml/cid" xmlns:w16="http://schemas.microsoft.com/office/word/2018/wordml" xmlns:w16sdtdh="http://schemas.microsoft.com/office/word/2020/wordml/sdtdatahash" xmlns:w16se="http://schemas.microsoft.com/office/word/2015/wordml/symex" xmlns:wpg="http://schemas.microsoft.com/office/word/2010/wordprocessingGroup" xmlns:wpi="http://schemas.microsoft.com/office/word/2010/wordprocessingInk" xmlns:wne="http://schemas.microsoft.com/office/word/2006/wordml" xmlns:wps="http://schemas.microsoft.com/office/word/2010/wordprocessingShape" mc:Ignorable="w14 w15 w16se w16cid w16 w16cex w16sdtdh wp14">
+<w:endnotes xmlns:wpc="http://schemas.microsoft.com/office/word/2010/wordprocessingCanvas" xmlns:cx="http://schemas.microsoft.com/office/drawing/2014/chartex" xmlns:cx1="http://schemas.microsoft.com/office/drawing/2015/9/8/chartex" xmlns:cx2="http://schemas.microsoft.com/office/drawing/2015/10/21/chartex" xmlns:cx3="http://schemas.microsoft.com/office/drawing/2016/5/9/chartex" xmlns:cx4="http://schemas.microsoft.com/office/drawing/2016/5/10/chartex" xmlns:cx5="http://schemas.microsoft.com/office/drawing/2016/5/11/chartex" xmlns:cx6="http://schemas.microsoft.com/office/drawing/2016/5/12/chartex" xmlns:cx7="http://schemas.microsoft.com/office/drawing/2016/5/13/chartex" xmlns:cx8="http://schemas.microsoft.com/office/drawing/2016/5/14/chartex" xmlns:mc="http://schemas.openxmlformats.org/markup-compatibility/2006" xmlns:aink="http://schemas.microsoft.com/office/drawing/2016/ink" xmlns:am3d="http://schemas.microsoft.com/office/drawing/2017/model3d" xmlns:o="urn:schemas-microsoft-com:office:office" xmlns:oel="http://schemas.microsoft.com/office/2019/extlst" xmlns:r="http://schemas.openxmlformats.org/officeDocument/2006/relationships" xmlns:m="http://schemas.openxmlformats.org/officeDocument/2006/math" xmlns:v="urn:schemas-microsoft-com:vml" xmlns:wp14="http://schemas.microsoft.com/office/word/2010/wordprocessingDrawing" xmlns:wp="http://schemas.openxmlformats.org/drawingml/2006/wordprocessingDrawing" xmlns:w10="urn:schemas-microsoft-com:office:word" xmlns:w="http://schemas.openxmlformats.org/wordprocessingml/2006/main" xmlns:w14="http://schemas.microsoft.com/office/word/2010/wordml" xmlns:w15="http://schemas.microsoft.com/office/word/2012/wordml" xmlns:w16cex="http://schemas.microsoft.com/office/word/2018/wordml/cex" xmlns:w16cid="http://schemas.microsoft.com/office/word/2016/wordml/cid" xmlns:w16="http://schemas.microsoft.com/office/word/2018/wordml" xmlns:w16du="http://schemas.microsoft.com/office/word/2023/wordml/word16du" xmlns:w16sdtdh="http://schemas.microsoft.com/office/word/2020/wordml/sdtdatahash" xmlns:w16se="http://schemas.microsoft.com/office/word/2015/wordml/symex" xmlns:wpg="http://schemas.microsoft.com/office/word/2010/wordprocessingGroup" xmlns:wpi="http://schemas.microsoft.com/office/word/2010/wordprocessingInk" xmlns:wne="http://schemas.microsoft.com/office/word/2006/wordml" xmlns:wps="http://schemas.microsoft.com/office/word/2010/wordprocessingShape" mc:Ignorable="w14 w15 w16se w16cid w16 w16cex w16sdtdh w16du wp14">
   <w:endnote w:type="separator" w:id="-1">
     <w:p>
       <w:pPr>
@@ -343,120 +486,175 @@
 </file>
 
 <file path=word/footer1.xml><?xml version="1.0" encoding="utf-8"?>
-<w:ftr xmlns:wpc="http://schemas.microsoft.com/office/word/2010/wordprocessingCanvas" xmlns:cx="http://schemas.microsoft.com/office/drawing/2014/chartex" xmlns:cx1="http://schemas.microsoft.com/office/drawing/2015/9/8/chartex" xmlns:cx2="http://schemas.microsoft.com/office/drawing/2015/10/21/chartex" xmlns:cx3="http://schemas.microsoft.com/office/drawing/2016/5/9/chartex" xmlns:cx4="http://schemas.microsoft.com/office/drawing/2016/5/10/chartex" xmlns:cx5="http://schemas.microsoft.com/office/drawing/2016/5/11/chartex" xmlns:cx6="http://schemas.microsoft.com/office/drawing/2016/5/12/chartex" xmlns:cx7="http://schemas.microsoft.com/office/drawing/2016/5/13/chartex" xmlns:cx8="http://schemas.microsoft.com/office/drawing/2016/5/14/chartex" xmlns:mc="http://schemas.openxmlformats.org/markup-compatibility/2006" xmlns:aink="http://schemas.microsoft.com/office/drawing/2016/ink" xmlns:am3d="http://schemas.microsoft.com/office/drawing/2017/model3d" xmlns:o="urn:schemas-microsoft-com:office:office" xmlns:oel="http://schemas.microsoft.com/office/2019/extlst" xmlns:r="http://schemas.openxmlformats.org/officeDocument/2006/relationships" xmlns:m="http://schemas.openxmlformats.org/officeDocument/2006/math" xmlns:v="urn:schemas-microsoft-com:vml" xmlns:wp14="http://schemas.microsoft.com/office/word/2010/wordprocessingDrawing" xmlns:wp="http://schemas.openxmlformats.org/drawingml/2006/wordprocessingDrawing" xmlns:w10="urn:schemas-microsoft-com:office:word" xmlns:w="http://schemas.openxmlformats.org/wordprocessingml/2006/main" xmlns:w14="http://schemas.microsoft.com/office/word/2010/wordml" xmlns:w15="http://schemas.microsoft.com/office/word/2012/wordml" xmlns:w16cex="http://schemas.microsoft.com/office/word/2018/wordml/cex" xmlns:w16cid="http://schemas.microsoft.com/office/word/2016/wordml/cid" xmlns:w16="http://schemas.microsoft.com/office/word/2018/wordml" xmlns:w16sdtdh="http://schemas.microsoft.com/office/word/2020/wordml/sdtdatahash" xmlns:w16se="http://schemas.microsoft.com/office/word/2015/wordml/symex" xmlns:wpg="http://schemas.microsoft.com/office/word/2010/wordprocessingGroup" xmlns:wpi="http://schemas.microsoft.com/office/word/2010/wordprocessingInk" xmlns:wne="http://schemas.microsoft.com/office/word/2006/wordml" xmlns:wps="http://schemas.microsoft.com/office/word/2010/wordprocessingShape" mc:Ignorable="w14 w15 w16se w16cid w16 w16cex w16sdtdh wp14">
+<w:ftr xmlns:wpc="http://schemas.microsoft.com/office/word/2010/wordprocessingCanvas" xmlns:cx="http://schemas.microsoft.com/office/drawing/2014/chartex" xmlns:cx1="http://schemas.microsoft.com/office/drawing/2015/9/8/chartex" xmlns:cx2="http://schemas.microsoft.com/office/drawing/2015/10/21/chartex" xmlns:cx3="http://schemas.microsoft.com/office/drawing/2016/5/9/chartex" xmlns:cx4="http://schemas.microsoft.com/office/drawing/2016/5/10/chartex" xmlns:cx5="http://schemas.microsoft.com/office/drawing/2016/5/11/chartex" xmlns:cx6="http://schemas.microsoft.com/office/drawing/2016/5/12/chartex" xmlns:cx7="http://schemas.microsoft.com/office/drawing/2016/5/13/chartex" xmlns:cx8="http://schemas.microsoft.com/office/drawing/2016/5/14/chartex" xmlns:mc="http://schemas.openxmlformats.org/markup-compatibility/2006" xmlns:aink="http://schemas.microsoft.com/office/drawing/2016/ink" xmlns:am3d="http://schemas.microsoft.com/office/drawing/2017/model3d" xmlns:o="urn:schemas-microsoft-com:office:office" xmlns:oel="http://schemas.microsoft.com/office/2019/extlst" xmlns:r="http://schemas.openxmlformats.org/officeDocument/2006/relationships" xmlns:m="http://schemas.openxmlformats.org/officeDocument/2006/math" xmlns:v="urn:schemas-microsoft-com:vml" xmlns:wp14="http://schemas.microsoft.com/office/word/2010/wordprocessingDrawing" xmlns:wp="http://schemas.openxmlformats.org/drawingml/2006/wordprocessingDrawing" xmlns:w10="urn:schemas-microsoft-com:office:word" xmlns:w="http://schemas.openxmlformats.org/wordprocessingml/2006/main" xmlns:w14="http://schemas.microsoft.com/office/word/2010/wordml" xmlns:w15="http://schemas.microsoft.com/office/word/2012/wordml" xmlns:w16cex="http://schemas.microsoft.com/office/word/2018/wordml/cex" xmlns:w16cid="http://schemas.microsoft.com/office/word/2016/wordml/cid" xmlns:w16="http://schemas.microsoft.com/office/word/2018/wordml" xmlns:w16du="http://schemas.microsoft.com/office/word/2023/wordml/word16du" xmlns:w16sdtdh="http://schemas.microsoft.com/office/word/2020/wordml/sdtdatahash" xmlns:w16se="http://schemas.microsoft.com/office/word/2015/wordml/symex" xmlns:wpg="http://schemas.microsoft.com/office/word/2010/wordprocessingGroup" xmlns:wpi="http://schemas.microsoft.com/office/word/2010/wordprocessingInk" xmlns:wne="http://schemas.microsoft.com/office/word/2006/wordml" xmlns:wps="http://schemas.microsoft.com/office/word/2010/wordprocessingShape" mc:Ignorable="w14 w15 w16se w16cid w16 w16cex w16sdtdh w16du wp14">
   <w:p>
     <w:pPr>
       <w:pStyle w:val="Footer"/>
-    </w:pPr>
-  </w:p>
-</w:ftr>
-</file>
-
-<file path=word/footer2.xml><?xml version="1.0" encoding="utf-8"?>
-<w:ftr xmlns:wpc="http://schemas.microsoft.com/office/word/2010/wordprocessingCanvas" xmlns:cx="http://schemas.microsoft.com/office/drawing/2014/chartex" xmlns:cx1="http://schemas.microsoft.com/office/drawing/2015/9/8/chartex" xmlns:cx2="http://schemas.microsoft.com/office/drawing/2015/10/21/chartex" xmlns:cx3="http://schemas.microsoft.com/office/drawing/2016/5/9/chartex" xmlns:cx4="http://schemas.microsoft.com/office/drawing/2016/5/10/chartex" xmlns:cx5="http://schemas.microsoft.com/office/drawing/2016/5/11/chartex" xmlns:cx6="http://schemas.microsoft.com/office/drawing/2016/5/12/chartex" xmlns:cx7="http://schemas.microsoft.com/office/drawing/2016/5/13/chartex" xmlns:cx8="http://schemas.microsoft.com/office/drawing/2016/5/14/chartex" xmlns:mc="http://schemas.openxmlformats.org/markup-compatibility/2006" xmlns:aink="http://schemas.microsoft.com/office/drawing/2016/ink" xmlns:am3d="http://schemas.microsoft.com/office/drawing/2017/model3d" xmlns:o="urn:schemas-microsoft-com:office:office" xmlns:oel="http://schemas.microsoft.com/office/2019/extlst" xmlns:r="http://schemas.openxmlformats.org/officeDocument/2006/relationships" xmlns:m="http://schemas.openxmlformats.org/officeDocument/2006/math" xmlns:v="urn:schemas-microsoft-com:vml" xmlns:wp14="http://schemas.microsoft.com/office/word/2010/wordprocessingDrawing" xmlns:wp="http://schemas.openxmlformats.org/drawingml/2006/wordprocessingDrawing" xmlns:w10="urn:schemas-microsoft-com:office:word" xmlns:w="http://schemas.openxmlformats.org/wordprocessingml/2006/main" xmlns:w14="http://schemas.microsoft.com/office/word/2010/wordml" xmlns:w15="http://schemas.microsoft.com/office/word/2012/wordml" xmlns:w16cex="http://schemas.microsoft.com/office/word/2018/wordml/cex" xmlns:w16cid="http://schemas.microsoft.com/office/word/2016/wordml/cid" xmlns:w16="http://schemas.microsoft.com/office/word/2018/wordml" xmlns:w16sdtdh="http://schemas.microsoft.com/office/word/2020/wordml/sdtdatahash" xmlns:w16se="http://schemas.microsoft.com/office/word/2015/wordml/symex" xmlns:wpg="http://schemas.microsoft.com/office/word/2010/wordprocessingGroup" xmlns:wpi="http://schemas.microsoft.com/office/word/2010/wordprocessingInk" xmlns:wne="http://schemas.microsoft.com/office/word/2006/wordml" xmlns:wps="http://schemas.microsoft.com/office/word/2010/wordprocessingShape" mc:Ignorable="w14 w15 w16se w16cid w16 w16cex w16sdtdh wp14">
-  <w:p>
-    <w:pPr>
-      <w:pStyle w:val="Footer"/>
-      <w:jc w:val="center"/>
-      <w:rPr>
-        <w:color w:val="4F81BD" w:themeColor="accent1"/>
+      <w:rPr>
+        <w:lang w:eastAsia="zh-CN"/>
       </w:rPr>
     </w:pPr>
     <w:r>
       <w:rPr>
-        <w:color w:val="4F81BD" w:themeColor="accent1"/>
-      </w:rPr>
-      <w:t xml:space="preserve">Page </w:t>
+        <w:rFonts w:hint="eastAsia"/>
+        <w:lang w:eastAsia="zh-CN"/>
+      </w:rPr>
+      <w:t>第</w:t>
     </w:r>
     <w:r>
       <w:rPr>
-        <w:color w:val="4F81BD" w:themeColor="accent1"/>
+        <w:rFonts w:hint="eastAsia"/>
+        <w:lang w:eastAsia="zh-CN"/>
+      </w:rPr>
+      <w:t xml:space="preserve"> </w:t>
+    </w:r>
+    <w:r>
+      <w:rPr>
+        <w:lang w:eastAsia="zh-CN"/>
       </w:rPr>
       <w:fldChar w:fldCharType="begin"/>
     </w:r>
     <w:r>
       <w:rPr>
-        <w:color w:val="4F81BD" w:themeColor="accent1"/>
-      </w:rPr>
-      <w:instrText xml:space="preserve"> PAGE  \* Arabic  \* MERGEFORMAT </w:instrText>
+        <w:lang w:eastAsia="zh-CN"/>
+      </w:rPr>
+      <w:instrText xml:space="preserve"> </w:instrText>
     </w:r>
     <w:r>
       <w:rPr>
-        <w:color w:val="4F81BD" w:themeColor="accent1"/>
+        <w:rFonts w:hint="eastAsia"/>
+        <w:lang w:eastAsia="zh-CN"/>
+      </w:rPr>
+      <w:instrText>PAGE  \* MERGEFORMAT</w:instrText>
+    </w:r>
+    <w:r>
+      <w:rPr>
+        <w:lang w:eastAsia="zh-CN"/>
+      </w:rPr>
+      <w:instrText xml:space="preserve"> </w:instrText>
+    </w:r>
+    <w:r>
+      <w:rPr>
+        <w:lang w:eastAsia="zh-CN"/>
       </w:rPr>
       <w:fldChar w:fldCharType="separate"/>
     </w:r>
     <w:r>
       <w:rPr>
         <w:noProof/>
-        <w:color w:val="4F81BD" w:themeColor="accent1"/>
+        <w:lang w:eastAsia="zh-CN"/>
+      </w:rPr>
+      <w:t>1</w:t>
+    </w:r>
+    <w:r>
+      <w:rPr>
+        <w:lang w:eastAsia="zh-CN"/>
+      </w:rPr>
+      <w:fldChar w:fldCharType="end"/>
+    </w:r>
+    <w:r>
+      <w:rPr>
+        <w:rFonts w:hint="eastAsia"/>
+        <w:lang w:eastAsia="zh-CN"/>
+      </w:rPr>
+      <w:t xml:space="preserve">  </w:t>
+    </w:r>
+    <w:r>
+      <w:rPr>
+        <w:rFonts w:hint="eastAsia"/>
+        <w:lang w:eastAsia="zh-CN"/>
+      </w:rPr>
+      <w:t>页</w:t>
+    </w:r>
+    <w:r>
+      <w:ptab w:relativeTo="margin" w:alignment="center" w:leader="none"/>
+    </w:r>
+    <w:r>
+      <w:rPr>
+        <w:rFonts w:hint="eastAsia"/>
+        <w:lang w:eastAsia="zh-CN"/>
+      </w:rPr>
+      <w:t>共</w:t>
+    </w:r>
+    <w:r>
+      <w:rPr>
+        <w:lang w:eastAsia="zh-CN"/>
+      </w:rPr>
+      <w:t xml:space="preserve"> </w:t>
+    </w:r>
+    <w:r>
+      <w:rPr>
+        <w:lang w:eastAsia="zh-CN"/>
+      </w:rPr>
+      <w:fldChar w:fldCharType="begin"/>
+    </w:r>
+    <w:r>
+      <w:rPr>
+        <w:lang w:eastAsia="zh-CN"/>
+      </w:rPr>
+      <w:instrText xml:space="preserve"> NUMPAGES  \* MERGEFORMAT </w:instrText>
+    </w:r>
+    <w:r>
+      <w:rPr>
+        <w:lang w:eastAsia="zh-CN"/>
+      </w:rPr>
+      <w:fldChar w:fldCharType="separate"/>
+    </w:r>
+    <w:r>
+      <w:rPr>
+        <w:noProof/>
+        <w:lang w:eastAsia="zh-CN"/>
       </w:rPr>
       <w:t>2</w:t>
     </w:r>
     <w:r>
       <w:rPr>
-        <w:color w:val="4F81BD" w:themeColor="accent1"/>
+        <w:lang w:eastAsia="zh-CN"/>
       </w:rPr>
       <w:fldChar w:fldCharType="end"/>
     </w:r>
     <w:r>
       <w:rPr>
-        <w:color w:val="4F81BD" w:themeColor="accent1"/>
-      </w:rPr>
-      <w:t xml:space="preserve"> of </w:t>
+        <w:lang w:eastAsia="zh-CN"/>
+      </w:rPr>
+      <w:t xml:space="preserve">  </w:t>
     </w:r>
     <w:r>
       <w:rPr>
-        <w:color w:val="4F81BD" w:themeColor="accent1"/>
-      </w:rPr>
-      <w:fldChar w:fldCharType="begin"/>
+        <w:rFonts w:hint="eastAsia"/>
+        <w:lang w:eastAsia="zh-CN"/>
+      </w:rPr>
+      <w:t>页</w:t>
     </w:r>
     <w:r>
-      <w:rPr>
-        <w:color w:val="4F81BD" w:themeColor="accent1"/>
-      </w:rPr>
-      <w:instrText xml:space="preserve"> NUMPAGES  \* Arabic  \* MERGEFORMAT </w:instrText>
+      <w:ptab w:relativeTo="margin" w:alignment="right" w:leader="none"/>
     </w:r>
     <w:r>
       <w:rPr>
-        <w:color w:val="4F81BD" w:themeColor="accent1"/>
-      </w:rPr>
-      <w:fldChar w:fldCharType="separate"/>
+        <w:lang w:eastAsia="zh-CN"/>
+      </w:rPr>
+      <w:t xml:space="preserve">Generated by </w:t>
     </w:r>
+    <w:proofErr w:type="spellStart"/>
     <w:r>
       <w:rPr>
-        <w:noProof/>
-        <w:color w:val="4F81BD" w:themeColor="accent1"/>
-      </w:rPr>
-      <w:t>2</w:t>
+        <w:lang w:eastAsia="zh-CN"/>
+      </w:rPr>
+      <w:t>pandoc</w:t>
     </w:r>
+    <w:proofErr w:type="spellEnd"/>
     <w:r>
       <w:rPr>
-        <w:color w:val="4F81BD" w:themeColor="accent1"/>
-      </w:rPr>
-      <w:fldChar w:fldCharType="end"/>
+        <w:lang w:eastAsia="zh-CN"/>
+      </w:rPr>
+      <w:t xml:space="preserve"> from Org</w:t>
     </w:r>
-  </w:p>
-  <w:p>
-    <w:pPr>
-      <w:pStyle w:val="Footer"/>
-    </w:pPr>
-  </w:p>
-</w:ftr>
-</file>
-
-<file path=word/footer3.xml><?xml version="1.0" encoding="utf-8"?>
-<w:ftr xmlns:wpc="http://schemas.microsoft.com/office/word/2010/wordprocessingCanvas" xmlns:cx="http://schemas.microsoft.com/office/drawing/2014/chartex" xmlns:cx1="http://schemas.microsoft.com/office/drawing/2015/9/8/chartex" xmlns:cx2="http://schemas.microsoft.com/office/drawing/2015/10/21/chartex" xmlns:cx3="http://schemas.microsoft.com/office/drawing/2016/5/9/chartex" xmlns:cx4="http://schemas.microsoft.com/office/drawing/2016/5/10/chartex" xmlns:cx5="http://schemas.microsoft.com/office/drawing/2016/5/11/chartex" xmlns:cx6="http://schemas.microsoft.com/office/drawing/2016/5/12/chartex" xmlns:cx7="http://schemas.microsoft.com/office/drawing/2016/5/13/chartex" xmlns:cx8="http://schemas.microsoft.com/office/drawing/2016/5/14/chartex" xmlns:mc="http://schemas.openxmlformats.org/markup-compatibility/2006" xmlns:aink="http://schemas.microsoft.com/office/drawing/2016/ink" xmlns:am3d="http://schemas.microsoft.com/office/drawing/2017/model3d" xmlns:o="urn:schemas-microsoft-com:office:office" xmlns:oel="http://schemas.microsoft.com/office/2019/extlst" xmlns:r="http://schemas.openxmlformats.org/officeDocument/2006/relationships" xmlns:m="http://schemas.openxmlformats.org/officeDocument/2006/math" xmlns:v="urn:schemas-microsoft-com:vml" xmlns:wp14="http://schemas.microsoft.com/office/word/2010/wordprocessingDrawing" xmlns:wp="http://schemas.openxmlformats.org/drawingml/2006/wordprocessingDrawing" xmlns:w10="urn:schemas-microsoft-com:office:word" xmlns:w="http://schemas.openxmlformats.org/wordprocessingml/2006/main" xmlns:w14="http://schemas.microsoft.com/office/word/2010/wordml" xmlns:w15="http://schemas.microsoft.com/office/word/2012/wordml" xmlns:w16cex="http://schemas.microsoft.com/office/word/2018/wordml/cex" xmlns:w16cid="http://schemas.microsoft.com/office/word/2016/wordml/cid" xmlns:w16="http://schemas.microsoft.com/office/word/2018/wordml" xmlns:w16sdtdh="http://schemas.microsoft.com/office/word/2020/wordml/sdtdatahash" xmlns:w16se="http://schemas.microsoft.com/office/word/2015/wordml/symex" xmlns:wpg="http://schemas.microsoft.com/office/word/2010/wordprocessingGroup" xmlns:wpi="http://schemas.microsoft.com/office/word/2010/wordprocessingInk" xmlns:wne="http://schemas.microsoft.com/office/word/2006/wordml" xmlns:wps="http://schemas.microsoft.com/office/word/2010/wordprocessingShape" mc:Ignorable="w14 w15 w16se w16cid w16 w16cex w16sdtdh wp14">
-  <w:p>
-    <w:pPr>
-      <w:pStyle w:val="Footer"/>
-    </w:pPr>
   </w:p>
 </w:ftr>
 </file>
 
 <file path=word/footnotes.xml><?xml version="1.0" encoding="utf-8"?>
-<w:footnotes xmlns:wpc="http://schemas.microsoft.com/office/word/2010/wordprocessingCanvas" xmlns:cx="http://schemas.microsoft.com/office/drawing/2014/chartex" xmlns:cx1="http://schemas.microsoft.com/office/drawing/2015/9/8/chartex" xmlns:cx2="http://schemas.microsoft.com/office/drawing/2015/10/21/chartex" xmlns:cx3="http://schemas.microsoft.com/office/drawing/2016/5/9/chartex" xmlns:cx4="http://schemas.microsoft.com/office/drawing/2016/5/10/chartex" xmlns:cx5="http://schemas.microsoft.com/office/drawing/2016/5/11/chartex" xmlns:cx6="http://schemas.microsoft.com/office/drawing/2016/5/12/chartex" xmlns:cx7="http://schemas.microsoft.com/office/drawing/2016/5/13/chartex" xmlns:cx8="http://schemas.microsoft.com/office/drawing/2016/5/14/chartex" xmlns:mc="http://schemas.openxmlformats.org/markup-compatibility/2006" xmlns:aink="http://schemas.microsoft.com/office/drawing/2016/ink" xmlns:am3d="http://schemas.microsoft.com/office/drawing/2017/model3d" xmlns:o="urn:schemas-microsoft-com:office:office" xmlns:oel="http://schemas.microsoft.com/office/2019/extlst" xmlns:r="http://schemas.openxmlformats.org/officeDocument/2006/relationships" xmlns:m="http://schemas.openxmlformats.org/officeDocument/2006/math" xmlns:v="urn:schemas-microsoft-com:vml" xmlns:wp14="http://schemas.microsoft.com/office/word/2010/wordprocessingDrawing" xmlns:wp="http://schemas.openxmlformats.org/drawingml/2006/wordprocessingDrawing" xmlns:w10="urn:schemas-microsoft-com:office:word" xmlns:w="http://schemas.openxmlformats.org/wordprocessingml/2006/main" xmlns:w14="http://schemas.microsoft.com/office/word/2010/wordml" xmlns:w15="http://schemas.microsoft.com/office/word/2012/wordml" xmlns:w16cex="http://schemas.microsoft.com/office/word/2018/wordml/cex" xmlns:w16cid="http://schemas.microsoft.com/office/word/2016/wordml/cid" xmlns:w16="http://schemas.microsoft.com/office/word/2018/wordml" xmlns:w16sdtdh="http://schemas.microsoft.com/office/word/2020/wordml/sdtdatahash" xmlns:w16se="http://schemas.microsoft.com/office/word/2015/wordml/symex" xmlns:wpg="http://schemas.microsoft.com/office/word/2010/wordprocessingGroup" xmlns:wpi="http://schemas.microsoft.com/office/word/2010/wordprocessingInk" xmlns:wne="http://schemas.microsoft.com/office/word/2006/wordml" xmlns:wps="http://schemas.microsoft.com/office/word/2010/wordprocessingShape" mc:Ignorable="w14 w15 w16se w16cid w16 w16cex w16sdtdh wp14">
+<w:footnotes xmlns:wpc="http://schemas.microsoft.com/office/word/2010/wordprocessingCanvas" xmlns:cx="http://schemas.microsoft.com/office/drawing/2014/chartex" xmlns:cx1="http://schemas.microsoft.com/office/drawing/2015/9/8/chartex" xmlns:cx2="http://schemas.microsoft.com/office/drawing/2015/10/21/chartex" xmlns:cx3="http://schemas.microsoft.com/office/drawing/2016/5/9/chartex" xmlns:cx4="http://schemas.microsoft.com/office/drawing/2016/5/10/chartex" xmlns:cx5="http://schemas.microsoft.com/office/drawing/2016/5/11/chartex" xmlns:cx6="http://schemas.microsoft.com/office/drawing/2016/5/12/chartex" xmlns:cx7="http://schemas.microsoft.com/office/drawing/2016/5/13/chartex" xmlns:cx8="http://schemas.microsoft.com/office/drawing/2016/5/14/chartex" xmlns:mc="http://schemas.openxmlformats.org/markup-compatibility/2006" xmlns:aink="http://schemas.microsoft.com/office/drawing/2016/ink" xmlns:am3d="http://schemas.microsoft.com/office/drawing/2017/model3d" xmlns:o="urn:schemas-microsoft-com:office:office" xmlns:oel="http://schemas.microsoft.com/office/2019/extlst" xmlns:r="http://schemas.openxmlformats.org/officeDocument/2006/relationships" xmlns:m="http://schemas.openxmlformats.org/officeDocument/2006/math" xmlns:v="urn:schemas-microsoft-com:vml" xmlns:wp14="http://schemas.microsoft.com/office/word/2010/wordprocessingDrawing" xmlns:wp="http://schemas.openxmlformats.org/drawingml/2006/wordprocessingDrawing" xmlns:w10="urn:schemas-microsoft-com:office:word" xmlns:w="http://schemas.openxmlformats.org/wordprocessingml/2006/main" xmlns:w14="http://schemas.microsoft.com/office/word/2010/wordml" xmlns:w15="http://schemas.microsoft.com/office/word/2012/wordml" xmlns:w16cex="http://schemas.microsoft.com/office/word/2018/wordml/cex" xmlns:w16cid="http://schemas.microsoft.com/office/word/2016/wordml/cid" xmlns:w16="http://schemas.microsoft.com/office/word/2018/wordml" xmlns:w16du="http://schemas.microsoft.com/office/word/2023/wordml/word16du" xmlns:w16sdtdh="http://schemas.microsoft.com/office/word/2020/wordml/sdtdatahash" xmlns:w16se="http://schemas.microsoft.com/office/word/2015/wordml/symex" xmlns:wpg="http://schemas.microsoft.com/office/word/2010/wordprocessingGroup" xmlns:wpi="http://schemas.microsoft.com/office/word/2010/wordprocessingInk" xmlns:wne="http://schemas.microsoft.com/office/word/2006/wordml" xmlns:wps="http://schemas.microsoft.com/office/word/2010/wordprocessingShape" mc:Ignorable="w14 w15 w16se w16cid w16 w16cex w16sdtdh w16du wp14">
   <w:footnote w:type="separator" w:id="-1">
     <w:p>
       <w:r>
@@ -491,96 +689,174 @@
 </file>
 
 <file path=word/header1.xml><?xml version="1.0" encoding="utf-8"?>
-<w:hdr xmlns:wpc="http://schemas.microsoft.com/office/word/2010/wordprocessingCanvas" xmlns:cx="http://schemas.microsoft.com/office/drawing/2014/chartex" xmlns:cx1="http://schemas.microsoft.com/office/drawing/2015/9/8/chartex" xmlns:cx2="http://schemas.microsoft.com/office/drawing/2015/10/21/chartex" xmlns:cx3="http://schemas.microsoft.com/office/drawing/2016/5/9/chartex" xmlns:cx4="http://schemas.microsoft.com/office/drawing/2016/5/10/chartex" xmlns:cx5="http://schemas.microsoft.com/office/drawing/2016/5/11/chartex" xmlns:cx6="http://schemas.microsoft.com/office/drawing/2016/5/12/chartex" xmlns:cx7="http://schemas.microsoft.com/office/drawing/2016/5/13/chartex" xmlns:cx8="http://schemas.microsoft.com/office/drawing/2016/5/14/chartex" xmlns:mc="http://schemas.openxmlformats.org/markup-compatibility/2006" xmlns:aink="http://schemas.microsoft.com/office/drawing/2016/ink" xmlns:am3d="http://schemas.microsoft.com/office/drawing/2017/model3d" xmlns:o="urn:schemas-microsoft-com:office:office" xmlns:oel="http://schemas.microsoft.com/office/2019/extlst" xmlns:r="http://schemas.openxmlformats.org/officeDocument/2006/relationships" xmlns:m="http://schemas.openxmlformats.org/officeDocument/2006/math" xmlns:v="urn:schemas-microsoft-com:vml" xmlns:wp14="http://schemas.microsoft.com/office/word/2010/wordprocessingDrawing" xmlns:wp="http://schemas.openxmlformats.org/drawingml/2006/wordprocessingDrawing" xmlns:w10="urn:schemas-microsoft-com:office:word" xmlns:w="http://schemas.openxmlformats.org/wordprocessingml/2006/main" xmlns:w14="http://schemas.microsoft.com/office/word/2010/wordml" xmlns:w15="http://schemas.microsoft.com/office/word/2012/wordml" xmlns:w16cex="http://schemas.microsoft.com/office/word/2018/wordml/cex" xmlns:w16cid="http://schemas.microsoft.com/office/word/2016/wordml/cid" xmlns:w16="http://schemas.microsoft.com/office/word/2018/wordml" xmlns:w16sdtdh="http://schemas.microsoft.com/office/word/2020/wordml/sdtdatahash" xmlns:w16se="http://schemas.microsoft.com/office/word/2015/wordml/symex" xmlns:wpg="http://schemas.microsoft.com/office/word/2010/wordprocessingGroup" xmlns:wpi="http://schemas.microsoft.com/office/word/2010/wordprocessingInk" xmlns:wne="http://schemas.microsoft.com/office/word/2006/wordml" xmlns:wps="http://schemas.microsoft.com/office/word/2010/wordprocessingShape" mc:Ignorable="w14 w15 w16se w16cid w16 w16cex w16sdtdh wp14">
+<w:hdr xmlns:wpc="http://schemas.microsoft.com/office/word/2010/wordprocessingCanvas" xmlns:cx="http://schemas.microsoft.com/office/drawing/2014/chartex" xmlns:cx1="http://schemas.microsoft.com/office/drawing/2015/9/8/chartex" xmlns:cx2="http://schemas.microsoft.com/office/drawing/2015/10/21/chartex" xmlns:cx3="http://schemas.microsoft.com/office/drawing/2016/5/9/chartex" xmlns:cx4="http://schemas.microsoft.com/office/drawing/2016/5/10/chartex" xmlns:cx5="http://schemas.microsoft.com/office/drawing/2016/5/11/chartex" xmlns:cx6="http://schemas.microsoft.com/office/drawing/2016/5/12/chartex" xmlns:cx7="http://schemas.microsoft.com/office/drawing/2016/5/13/chartex" xmlns:cx8="http://schemas.microsoft.com/office/drawing/2016/5/14/chartex" xmlns:mc="http://schemas.openxmlformats.org/markup-compatibility/2006" xmlns:aink="http://schemas.microsoft.com/office/drawing/2016/ink" xmlns:am3d="http://schemas.microsoft.com/office/drawing/2017/model3d" xmlns:o="urn:schemas-microsoft-com:office:office" xmlns:oel="http://schemas.microsoft.com/office/2019/extlst" xmlns:r="http://schemas.openxmlformats.org/officeDocument/2006/relationships" xmlns:m="http://schemas.openxmlformats.org/officeDocument/2006/math" xmlns:v="urn:schemas-microsoft-com:vml" xmlns:wp14="http://schemas.microsoft.com/office/word/2010/wordprocessingDrawing" xmlns:wp="http://schemas.openxmlformats.org/drawingml/2006/wordprocessingDrawing" xmlns:w10="urn:schemas-microsoft-com:office:word" xmlns:w="http://schemas.openxmlformats.org/wordprocessingml/2006/main" xmlns:w14="http://schemas.microsoft.com/office/word/2010/wordml" xmlns:w15="http://schemas.microsoft.com/office/word/2012/wordml" xmlns:w16cex="http://schemas.microsoft.com/office/word/2018/wordml/cex" xmlns:w16cid="http://schemas.microsoft.com/office/word/2016/wordml/cid" xmlns:w16="http://schemas.microsoft.com/office/word/2018/wordml" xmlns:w16du="http://schemas.microsoft.com/office/word/2023/wordml/word16du" xmlns:w16sdtdh="http://schemas.microsoft.com/office/word/2020/wordml/sdtdatahash" xmlns:w16se="http://schemas.microsoft.com/office/word/2015/wordml/symex" xmlns:wpg="http://schemas.microsoft.com/office/word/2010/wordprocessingGroup" xmlns:wpi="http://schemas.microsoft.com/office/word/2010/wordprocessingInk" xmlns:wne="http://schemas.microsoft.com/office/word/2006/wordml" xmlns:wps="http://schemas.microsoft.com/office/word/2010/wordprocessingShape" mc:Ignorable="w14 w15 w16se w16cid w16 w16cex w16sdtdh w16du wp14">
   <w:p>
     <w:pPr>
       <w:pStyle w:val="Header"/>
-    </w:pPr>
-  </w:p>
-</w:hdr>
-</file>
-
-<file path=word/header2.xml><?xml version="1.0" encoding="utf-8"?>
-<w:hdr xmlns:wpc="http://schemas.microsoft.com/office/word/2010/wordprocessingCanvas" xmlns:cx="http://schemas.microsoft.com/office/drawing/2014/chartex" xmlns:cx1="http://schemas.microsoft.com/office/drawing/2015/9/8/chartex" xmlns:cx2="http://schemas.microsoft.com/office/drawing/2015/10/21/chartex" xmlns:cx3="http://schemas.microsoft.com/office/drawing/2016/5/9/chartex" xmlns:cx4="http://schemas.microsoft.com/office/drawing/2016/5/10/chartex" xmlns:cx5="http://schemas.microsoft.com/office/drawing/2016/5/11/chartex" xmlns:cx6="http://schemas.microsoft.com/office/drawing/2016/5/12/chartex" xmlns:cx7="http://schemas.microsoft.com/office/drawing/2016/5/13/chartex" xmlns:cx8="http://schemas.microsoft.com/office/drawing/2016/5/14/chartex" xmlns:mc="http://schemas.openxmlformats.org/markup-compatibility/2006" xmlns:aink="http://schemas.microsoft.com/office/drawing/2016/ink" xmlns:am3d="http://schemas.microsoft.com/office/drawing/2017/model3d" xmlns:o="urn:schemas-microsoft-com:office:office" xmlns:oel="http://schemas.microsoft.com/office/2019/extlst" xmlns:r="http://schemas.openxmlformats.org/officeDocument/2006/relationships" xmlns:m="http://schemas.openxmlformats.org/officeDocument/2006/math" xmlns:v="urn:schemas-microsoft-com:vml" xmlns:wp14="http://schemas.microsoft.com/office/word/2010/wordprocessingDrawing" xmlns:wp="http://schemas.openxmlformats.org/drawingml/2006/wordprocessingDrawing" xmlns:w10="urn:schemas-microsoft-com:office:word" xmlns:w="http://schemas.openxmlformats.org/wordprocessingml/2006/main" xmlns:w14="http://schemas.microsoft.com/office/word/2010/wordml" xmlns:w15="http://schemas.microsoft.com/office/word/2012/wordml" xmlns:w16cex="http://schemas.microsoft.com/office/word/2018/wordml/cex" xmlns:w16cid="http://schemas.microsoft.com/office/word/2016/wordml/cid" xmlns:w16="http://schemas.microsoft.com/office/word/2018/wordml" xmlns:w16sdtdh="http://schemas.microsoft.com/office/word/2020/wordml/sdtdatahash" xmlns:w16se="http://schemas.microsoft.com/office/word/2015/wordml/symex" xmlns:wpg="http://schemas.microsoft.com/office/word/2010/wordprocessingGroup" xmlns:wpi="http://schemas.microsoft.com/office/word/2010/wordprocessingInk" xmlns:wne="http://schemas.microsoft.com/office/word/2006/wordml" xmlns:wps="http://schemas.microsoft.com/office/word/2010/wordprocessingShape" mc:Ignorable="w14 w15 w16se w16cid w16 w16cex w16sdtdh wp14">
-  <w:p>
-    <w:pPr>
-      <w:pStyle w:val="Header"/>
+      <w:rPr>
+        <w:lang w:eastAsia="zh-CN"/>
+      </w:rPr>
     </w:pPr>
     <w:r>
       <w:rPr>
-        <w:noProof/>
-      </w:rPr>
-      <w:drawing>
-        <wp:inline distT="0" distB="0" distL="0" distR="0" wp14:anchorId="01F5F818" wp14:editId="1C1C28F8">
-          <wp:extent cx="466928" cy="186771"/>
-          <wp:effectExtent l="0" t="0" r="0" b="0"/>
-          <wp:docPr id="888654078" name="Graphic 1"/>
-          <wp:cNvGraphicFramePr>
-            <a:graphicFrameLocks xmlns:a="http://schemas.openxmlformats.org/drawingml/2006/main" noChangeAspect="1"/>
-          </wp:cNvGraphicFramePr>
-          <a:graphic xmlns:a="http://schemas.openxmlformats.org/drawingml/2006/main">
-            <a:graphicData uri="http://schemas.openxmlformats.org/drawingml/2006/picture">
-              <pic:pic xmlns:pic="http://schemas.openxmlformats.org/drawingml/2006/picture">
-                <pic:nvPicPr>
-                  <pic:cNvPr id="888654078" name="Graphic 888654078"/>
-                  <pic:cNvPicPr/>
-                </pic:nvPicPr>
-                <pic:blipFill>
-                  <a:blip r:embed="rId1">
-                    <a:extLst>
-                      <a:ext uri="{28A0092B-C50C-407E-A947-70E740481C1C}">
-                        <a14:useLocalDpi xmlns:a14="http://schemas.microsoft.com/office/drawing/2010/main" val="0"/>
-                      </a:ext>
-                      <a:ext uri="{96DAC541-7B7A-43D3-8B79-37D633B846F1}">
-                        <asvg:svgBlip xmlns:asvg="http://schemas.microsoft.com/office/drawing/2016/SVG/main" r:embed="rId2"/>
-                      </a:ext>
-                    </a:extLst>
-                  </a:blip>
-                  <a:stretch>
-                    <a:fillRect/>
-                  </a:stretch>
-                </pic:blipFill>
-                <pic:spPr>
-                  <a:xfrm>
-                    <a:off x="0" y="0"/>
-                    <a:ext cx="589951" cy="235980"/>
-                  </a:xfrm>
-                  <a:prstGeom prst="rect">
-                    <a:avLst/>
-                  </a:prstGeom>
-                </pic:spPr>
-              </pic:pic>
-            </a:graphicData>
-          </a:graphic>
-        </wp:inline>
-      </w:drawing>
-    </w:r>
-    <w:r>
+        <w:rFonts w:ascii="Times New Roman" w:hAnsi="Times New Roman"/>
+        <w:sz w:val="20"/>
+        <w:szCs w:val="20"/>
+        <w:lang w:eastAsia="zh-CN"/>
+      </w:rPr>
       <w:ptab w:relativeTo="margin" w:alignment="center" w:leader="none"/>
     </w:r>
     <w:r>
+      <w:rPr>
+        <w:rFonts w:ascii="Times New Roman" w:hAnsi="Times New Roman"/>
+        <w:sz w:val="20"/>
+        <w:szCs w:val="20"/>
+        <w:lang w:eastAsia="zh-CN"/>
+      </w:rPr>
+      <w:t>My Document, My Way</w:t>
+    </w:r>
+    <w:r>
+      <w:rPr>
+        <w:rFonts w:ascii="Times New Roman" w:hAnsi="Times New Roman" w:hint="eastAsia"/>
+        <w:sz w:val="20"/>
+        <w:szCs w:val="20"/>
+        <w:lang w:eastAsia="zh-CN"/>
+      </w:rPr>
       <w:ptab w:relativeTo="margin" w:alignment="right" w:leader="none"/>
     </w:r>
   </w:p>
 </w:hdr>
 </file>
 
-<file path=word/header3.xml><?xml version="1.0" encoding="utf-8"?>
-<w:hdr xmlns:wpc="http://schemas.microsoft.com/office/word/2010/wordprocessingCanvas" xmlns:cx="http://schemas.microsoft.com/office/drawing/2014/chartex" xmlns:cx1="http://schemas.microsoft.com/office/drawing/2015/9/8/chartex" xmlns:cx2="http://schemas.microsoft.com/office/drawing/2015/10/21/chartex" xmlns:cx3="http://schemas.microsoft.com/office/drawing/2016/5/9/chartex" xmlns:cx4="http://schemas.microsoft.com/office/drawing/2016/5/10/chartex" xmlns:cx5="http://schemas.microsoft.com/office/drawing/2016/5/11/chartex" xmlns:cx6="http://schemas.microsoft.com/office/drawing/2016/5/12/chartex" xmlns:cx7="http://schemas.microsoft.com/office/drawing/2016/5/13/chartex" xmlns:cx8="http://schemas.microsoft.com/office/drawing/2016/5/14/chartex" xmlns:mc="http://schemas.openxmlformats.org/markup-compatibility/2006" xmlns:aink="http://schemas.microsoft.com/office/drawing/2016/ink" xmlns:am3d="http://schemas.microsoft.com/office/drawing/2017/model3d" xmlns:o="urn:schemas-microsoft-com:office:office" xmlns:oel="http://schemas.microsoft.com/office/2019/extlst" xmlns:r="http://schemas.openxmlformats.org/officeDocument/2006/relationships" xmlns:m="http://schemas.openxmlformats.org/officeDocument/2006/math" xmlns:v="urn:schemas-microsoft-com:vml" xmlns:wp14="http://schemas.microsoft.com/office/word/2010/wordprocessingDrawing" xmlns:wp="http://schemas.openxmlformats.org/drawingml/2006/wordprocessingDrawing" xmlns:w10="urn:schemas-microsoft-com:office:word" xmlns:w="http://schemas.openxmlformats.org/wordprocessingml/2006/main" xmlns:w14="http://schemas.microsoft.com/office/word/2010/wordml" xmlns:w15="http://schemas.microsoft.com/office/word/2012/wordml" xmlns:w16cex="http://schemas.microsoft.com/office/word/2018/wordml/cex" xmlns:w16cid="http://schemas.microsoft.com/office/word/2016/wordml/cid" xmlns:w16="http://schemas.microsoft.com/office/word/2018/wordml" xmlns:w16sdtdh="http://schemas.microsoft.com/office/word/2020/wordml/sdtdatahash" xmlns:w16se="http://schemas.microsoft.com/office/word/2015/wordml/symex" xmlns:wpg="http://schemas.microsoft.com/office/word/2010/wordprocessingGroup" xmlns:wpi="http://schemas.microsoft.com/office/word/2010/wordprocessingInk" xmlns:wne="http://schemas.microsoft.com/office/word/2006/wordml" xmlns:wps="http://schemas.microsoft.com/office/word/2010/wordprocessingShape" mc:Ignorable="w14 w15 w16se w16cid w16 w16cex w16sdtdh wp14">
-  <w:p>
-    <w:pPr>
-      <w:pStyle w:val="Header"/>
-    </w:pPr>
-  </w:p>
-</w:hdr>
-</file>
-
 <file path=word/numbering.xml><?xml version="1.0" encoding="utf-8"?>
-<w:numbering xmlns:wpc="http://schemas.microsoft.com/office/word/2010/wordprocessingCanvas" xmlns:cx="http://schemas.microsoft.com/office/drawing/2014/chartex" xmlns:cx1="http://schemas.microsoft.com/office/drawing/2015/9/8/chartex" xmlns:cx2="http://schemas.microsoft.com/office/drawing/2015/10/21/chartex" xmlns:cx3="http://schemas.microsoft.com/office/drawing/2016/5/9/chartex" xmlns:cx4="http://schemas.microsoft.com/office/drawing/2016/5/10/chartex" xmlns:cx5="http://schemas.microsoft.com/office/drawing/2016/5/11/chartex" xmlns:cx6="http://schemas.microsoft.com/office/drawing/2016/5/12/chartex" xmlns:cx7="http://schemas.microsoft.com/office/drawing/2016/5/13/chartex" xmlns:cx8="http://schemas.microsoft.com/office/drawing/2016/5/14/chartex" xmlns:mc="http://schemas.openxmlformats.org/markup-compatibility/2006" xmlns:aink="http://schemas.microsoft.com/office/drawing/2016/ink" xmlns:am3d="http://schemas.microsoft.com/office/drawing/2017/model3d" xmlns:o="urn:schemas-microsoft-com:office:office" xmlns:oel="http://schemas.microsoft.com/office/2019/extlst" xmlns:r="http://schemas.openxmlformats.org/officeDocument/2006/relationships" xmlns:m="http://schemas.openxmlformats.org/officeDocument/2006/math" xmlns:v="urn:schemas-microsoft-com:vml" xmlns:wp14="http://schemas.microsoft.com/office/word/2010/wordprocessingDrawing" xmlns:wp="http://schemas.openxmlformats.org/drawingml/2006/wordprocessingDrawing" xmlns:w10="urn:schemas-microsoft-com:office:word" xmlns:w="http://schemas.openxmlformats.org/wordprocessingml/2006/main" xmlns:w14="http://schemas.microsoft.com/office/word/2010/wordml" xmlns:w15="http://schemas.microsoft.com/office/word/2012/wordml" xmlns:w16cex="http://schemas.microsoft.com/office/word/2018/wordml/cex" xmlns:w16cid="http://schemas.microsoft.com/office/word/2016/wordml/cid" xmlns:w16="http://schemas.microsoft.com/office/word/2018/wordml" xmlns:w16sdtdh="http://schemas.microsoft.com/office/word/2020/wordml/sdtdatahash" xmlns:w16se="http://schemas.microsoft.com/office/word/2015/wordml/symex" xmlns:wpg="http://schemas.microsoft.com/office/word/2010/wordprocessingGroup" xmlns:wpi="http://schemas.microsoft.com/office/word/2010/wordprocessingInk" xmlns:wne="http://schemas.microsoft.com/office/word/2006/wordml" xmlns:wps="http://schemas.microsoft.com/office/word/2010/wordprocessingShape" mc:Ignorable="w14 w15 w16se w16cid w16 w16cex w16sdtdh wp14">
+<w:numbering xmlns:wpc="http://schemas.microsoft.com/office/word/2010/wordprocessingCanvas" xmlns:cx="http://schemas.microsoft.com/office/drawing/2014/chartex" xmlns:cx1="http://schemas.microsoft.com/office/drawing/2015/9/8/chartex" xmlns:cx2="http://schemas.microsoft.com/office/drawing/2015/10/21/chartex" xmlns:cx3="http://schemas.microsoft.com/office/drawing/2016/5/9/chartex" xmlns:cx4="http://schemas.microsoft.com/office/drawing/2016/5/10/chartex" xmlns:cx5="http://schemas.microsoft.com/office/drawing/2016/5/11/chartex" xmlns:cx6="http://schemas.microsoft.com/office/drawing/2016/5/12/chartex" xmlns:cx7="http://schemas.microsoft.com/office/drawing/2016/5/13/chartex" xmlns:cx8="http://schemas.microsoft.com/office/drawing/2016/5/14/chartex" xmlns:mc="http://schemas.openxmlformats.org/markup-compatibility/2006" xmlns:aink="http://schemas.microsoft.com/office/drawing/2016/ink" xmlns:am3d="http://schemas.microsoft.com/office/drawing/2017/model3d" xmlns:o="urn:schemas-microsoft-com:office:office" xmlns:oel="http://schemas.microsoft.com/office/2019/extlst" xmlns:r="http://schemas.openxmlformats.org/officeDocument/2006/relationships" xmlns:m="http://schemas.openxmlformats.org/officeDocument/2006/math" xmlns:v="urn:schemas-microsoft-com:vml" xmlns:wp14="http://schemas.microsoft.com/office/word/2010/wordprocessingDrawing" xmlns:wp="http://schemas.openxmlformats.org/drawingml/2006/wordprocessingDrawing" xmlns:w10="urn:schemas-microsoft-com:office:word" xmlns:w="http://schemas.openxmlformats.org/wordprocessingml/2006/main" xmlns:w14="http://schemas.microsoft.com/office/word/2010/wordml" xmlns:w15="http://schemas.microsoft.com/office/word/2012/wordml" xmlns:w16cex="http://schemas.microsoft.com/office/word/2018/wordml/cex" xmlns:w16cid="http://schemas.microsoft.com/office/word/2016/wordml/cid" xmlns:w16="http://schemas.microsoft.com/office/word/2018/wordml" xmlns:w16du="http://schemas.microsoft.com/office/word/2023/wordml/word16du" xmlns:w16sdtdh="http://schemas.microsoft.com/office/word/2020/wordml/sdtdatahash" xmlns:w16se="http://schemas.microsoft.com/office/word/2015/wordml/symex" xmlns:wpg="http://schemas.microsoft.com/office/word/2010/wordprocessingGroup" xmlns:wpi="http://schemas.microsoft.com/office/word/2010/wordprocessingInk" xmlns:wne="http://schemas.microsoft.com/office/word/2006/wordml" xmlns:wps="http://schemas.microsoft.com/office/word/2010/wordprocessingShape" mc:Ignorable="w14 w15 w16se w16cid w16 w16cex w16sdtdh w16du wp14">
   <w:abstractNum w:abstractNumId="0" w15:restartNumberingAfterBreak="0">
+    <w:nsid w:val="10CD4C31"/>
+    <w:multiLevelType w:val="multilevel"/>
+    <w:tmpl w:val="42DEA136"/>
+    <w:styleLink w:val="CurrentList3"/>
+    <w:lvl w:ilvl="0">
+      <w:start w:val="1"/>
+      <w:numFmt w:val="decimal"/>
+      <w:suff w:val="space"/>
+      <w:lvlText w:val="表 %1"/>
+      <w:lvlJc w:val="left"/>
+      <w:pPr>
+        <w:ind w:left="0" w:firstLine="0"/>
+      </w:pPr>
+      <w:rPr>
+        <w:rFonts w:hint="default"/>
+      </w:rPr>
+    </w:lvl>
+    <w:lvl w:ilvl="1">
+      <w:start w:val="1"/>
+      <w:numFmt w:val="none"/>
+      <w:suff w:val="nothing"/>
+      <w:lvlText w:val=""/>
+      <w:lvlJc w:val="left"/>
+      <w:pPr>
+        <w:ind w:left="0" w:firstLine="0"/>
+      </w:pPr>
+      <w:rPr>
+        <w:rFonts w:hint="default"/>
+      </w:rPr>
+    </w:lvl>
+    <w:lvl w:ilvl="2">
+      <w:start w:val="1"/>
+      <w:numFmt w:val="none"/>
+      <w:suff w:val="nothing"/>
+      <w:lvlText w:val=""/>
+      <w:lvlJc w:val="left"/>
+      <w:pPr>
+        <w:ind w:left="0" w:firstLine="0"/>
+      </w:pPr>
+      <w:rPr>
+        <w:rFonts w:hint="default"/>
+      </w:rPr>
+    </w:lvl>
+    <w:lvl w:ilvl="3">
+      <w:start w:val="1"/>
+      <w:numFmt w:val="none"/>
+      <w:suff w:val="nothing"/>
+      <w:lvlText w:val=""/>
+      <w:lvlJc w:val="left"/>
+      <w:pPr>
+        <w:ind w:left="0" w:firstLine="0"/>
+      </w:pPr>
+      <w:rPr>
+        <w:rFonts w:hint="default"/>
+      </w:rPr>
+    </w:lvl>
+    <w:lvl w:ilvl="4">
+      <w:start w:val="1"/>
+      <w:numFmt w:val="none"/>
+      <w:suff w:val="nothing"/>
+      <w:lvlText w:val=""/>
+      <w:lvlJc w:val="left"/>
+      <w:pPr>
+        <w:ind w:left="0" w:firstLine="0"/>
+      </w:pPr>
+      <w:rPr>
+        <w:rFonts w:hint="default"/>
+      </w:rPr>
+    </w:lvl>
+    <w:lvl w:ilvl="5">
+      <w:start w:val="1"/>
+      <w:numFmt w:val="none"/>
+      <w:suff w:val="nothing"/>
+      <w:lvlText w:val=""/>
+      <w:lvlJc w:val="left"/>
+      <w:pPr>
+        <w:ind w:left="0" w:firstLine="0"/>
+      </w:pPr>
+      <w:rPr>
+        <w:rFonts w:hint="default"/>
+      </w:rPr>
+    </w:lvl>
+    <w:lvl w:ilvl="6">
+      <w:start w:val="1"/>
+      <w:numFmt w:val="none"/>
+      <w:suff w:val="nothing"/>
+      <w:lvlText w:val=""/>
+      <w:lvlJc w:val="left"/>
+      <w:pPr>
+        <w:ind w:left="0" w:firstLine="0"/>
+      </w:pPr>
+      <w:rPr>
+        <w:rFonts w:hint="default"/>
+      </w:rPr>
+    </w:lvl>
+    <w:lvl w:ilvl="7">
+      <w:start w:val="1"/>
+      <w:numFmt w:val="none"/>
+      <w:suff w:val="nothing"/>
+      <w:lvlText w:val=""/>
+      <w:lvlJc w:val="left"/>
+      <w:pPr>
+        <w:ind w:left="0" w:firstLine="0"/>
+      </w:pPr>
+      <w:rPr>
+        <w:rFonts w:hint="default"/>
+      </w:rPr>
+    </w:lvl>
+    <w:lvl w:ilvl="8">
+      <w:start w:val="1"/>
+      <w:numFmt w:val="none"/>
+      <w:suff w:val="nothing"/>
+      <w:lvlText w:val=""/>
+      <w:lvlJc w:val="left"/>
+      <w:pPr>
+        <w:ind w:left="0" w:firstLine="0"/>
+      </w:pPr>
+      <w:rPr>
+        <w:rFonts w:hint="default"/>
+      </w:rPr>
+    </w:lvl>
+  </w:abstractNum>
+  <w:abstractNum w:abstractNumId="1" w15:restartNumberingAfterBreak="0">
     <w:nsid w:val="170CD2DE"/>
     <w:multiLevelType w:val="multilevel"/>
-    <w:tmpl w:val="667E697E"/>
+    <w:tmpl w:val="ECB45F72"/>
     <w:lvl w:ilvl="0">
       <w:numFmt w:val="bullet"/>
       <w:lvlText w:val=" "/>
@@ -681,18 +957,999 @@
       </w:pPr>
     </w:lvl>
   </w:abstractNum>
-  <w:num w:numId="1" w16cid:durableId="1077552575">
+  <w:abstractNum w:abstractNumId="2" w15:restartNumberingAfterBreak="0">
+    <w:nsid w:val="42BC6DCE"/>
+    <w:multiLevelType w:val="multilevel"/>
+    <w:tmpl w:val="4FBE8ABC"/>
+    <w:lvl w:ilvl="0">
+      <w:start w:val="1"/>
+      <w:numFmt w:val="decimal"/>
+      <w:suff w:val="space"/>
+      <w:lvlText w:val="图 %1"/>
+      <w:lvlJc w:val="left"/>
+      <w:pPr>
+        <w:ind w:left="0" w:firstLine="0"/>
+      </w:pPr>
+      <w:rPr>
+        <w:rFonts w:hint="default"/>
+      </w:rPr>
+    </w:lvl>
+    <w:lvl w:ilvl="1">
+      <w:start w:val="1"/>
+      <w:numFmt w:val="none"/>
+      <w:suff w:val="nothing"/>
+      <w:lvlText w:val=""/>
+      <w:lvlJc w:val="left"/>
+      <w:pPr>
+        <w:ind w:left="0" w:firstLine="0"/>
+      </w:pPr>
+      <w:rPr>
+        <w:rFonts w:hint="default"/>
+      </w:rPr>
+    </w:lvl>
+    <w:lvl w:ilvl="2">
+      <w:start w:val="1"/>
+      <w:numFmt w:val="none"/>
+      <w:suff w:val="nothing"/>
+      <w:lvlText w:val=""/>
+      <w:lvlJc w:val="left"/>
+      <w:pPr>
+        <w:ind w:left="0" w:firstLine="0"/>
+      </w:pPr>
+      <w:rPr>
+        <w:rFonts w:hint="default"/>
+      </w:rPr>
+    </w:lvl>
+    <w:lvl w:ilvl="3">
+      <w:start w:val="1"/>
+      <w:numFmt w:val="none"/>
+      <w:suff w:val="nothing"/>
+      <w:lvlText w:val=""/>
+      <w:lvlJc w:val="left"/>
+      <w:pPr>
+        <w:ind w:left="0" w:firstLine="0"/>
+      </w:pPr>
+      <w:rPr>
+        <w:rFonts w:hint="default"/>
+      </w:rPr>
+    </w:lvl>
+    <w:lvl w:ilvl="4">
+      <w:start w:val="1"/>
+      <w:numFmt w:val="none"/>
+      <w:suff w:val="nothing"/>
+      <w:lvlText w:val=""/>
+      <w:lvlJc w:val="left"/>
+      <w:pPr>
+        <w:ind w:left="0" w:firstLine="0"/>
+      </w:pPr>
+      <w:rPr>
+        <w:rFonts w:hint="default"/>
+      </w:rPr>
+    </w:lvl>
+    <w:lvl w:ilvl="5">
+      <w:start w:val="1"/>
+      <w:numFmt w:val="none"/>
+      <w:suff w:val="nothing"/>
+      <w:lvlText w:val=""/>
+      <w:lvlJc w:val="left"/>
+      <w:pPr>
+        <w:ind w:left="0" w:firstLine="0"/>
+      </w:pPr>
+      <w:rPr>
+        <w:rFonts w:hint="default"/>
+      </w:rPr>
+    </w:lvl>
+    <w:lvl w:ilvl="6">
+      <w:start w:val="1"/>
+      <w:numFmt w:val="none"/>
+      <w:suff w:val="nothing"/>
+      <w:lvlText w:val=""/>
+      <w:lvlJc w:val="left"/>
+      <w:pPr>
+        <w:ind w:left="0" w:firstLine="0"/>
+      </w:pPr>
+      <w:rPr>
+        <w:rFonts w:hint="default"/>
+      </w:rPr>
+    </w:lvl>
+    <w:lvl w:ilvl="7">
+      <w:start w:val="1"/>
+      <w:numFmt w:val="none"/>
+      <w:suff w:val="nothing"/>
+      <w:lvlText w:val=""/>
+      <w:lvlJc w:val="left"/>
+      <w:pPr>
+        <w:ind w:left="0" w:firstLine="0"/>
+      </w:pPr>
+      <w:rPr>
+        <w:rFonts w:hint="default"/>
+      </w:rPr>
+    </w:lvl>
+    <w:lvl w:ilvl="8">
+      <w:start w:val="1"/>
+      <w:numFmt w:val="none"/>
+      <w:suff w:val="nothing"/>
+      <w:lvlText w:val=""/>
+      <w:lvlJc w:val="left"/>
+      <w:pPr>
+        <w:ind w:left="0" w:firstLine="0"/>
+      </w:pPr>
+      <w:rPr>
+        <w:rFonts w:hint="default"/>
+      </w:rPr>
+    </w:lvl>
+  </w:abstractNum>
+  <w:abstractNum w:abstractNumId="3" w15:restartNumberingAfterBreak="0">
+    <w:nsid w:val="5198077F"/>
+    <w:multiLevelType w:val="multilevel"/>
+    <w:tmpl w:val="4FBE8ABC"/>
+    <w:styleLink w:val="CurrentList2"/>
+    <w:lvl w:ilvl="0">
+      <w:start w:val="1"/>
+      <w:numFmt w:val="decimal"/>
+      <w:suff w:val="space"/>
+      <w:lvlText w:val="图 %1"/>
+      <w:lvlJc w:val="left"/>
+      <w:pPr>
+        <w:ind w:left="0" w:firstLine="0"/>
+      </w:pPr>
+      <w:rPr>
+        <w:rFonts w:hint="default"/>
+      </w:rPr>
+    </w:lvl>
+    <w:lvl w:ilvl="1">
+      <w:start w:val="1"/>
+      <w:numFmt w:val="none"/>
+      <w:suff w:val="nothing"/>
+      <w:lvlText w:val=""/>
+      <w:lvlJc w:val="left"/>
+      <w:pPr>
+        <w:ind w:left="0" w:firstLine="0"/>
+      </w:pPr>
+      <w:rPr>
+        <w:rFonts w:hint="default"/>
+      </w:rPr>
+    </w:lvl>
+    <w:lvl w:ilvl="2">
+      <w:start w:val="1"/>
+      <w:numFmt w:val="none"/>
+      <w:suff w:val="nothing"/>
+      <w:lvlText w:val=""/>
+      <w:lvlJc w:val="left"/>
+      <w:pPr>
+        <w:ind w:left="0" w:firstLine="0"/>
+      </w:pPr>
+      <w:rPr>
+        <w:rFonts w:hint="default"/>
+      </w:rPr>
+    </w:lvl>
+    <w:lvl w:ilvl="3">
+      <w:start w:val="1"/>
+      <w:numFmt w:val="none"/>
+      <w:suff w:val="nothing"/>
+      <w:lvlText w:val=""/>
+      <w:lvlJc w:val="left"/>
+      <w:pPr>
+        <w:ind w:left="0" w:firstLine="0"/>
+      </w:pPr>
+      <w:rPr>
+        <w:rFonts w:hint="default"/>
+      </w:rPr>
+    </w:lvl>
+    <w:lvl w:ilvl="4">
+      <w:start w:val="1"/>
+      <w:numFmt w:val="none"/>
+      <w:suff w:val="nothing"/>
+      <w:lvlText w:val=""/>
+      <w:lvlJc w:val="left"/>
+      <w:pPr>
+        <w:ind w:left="0" w:firstLine="0"/>
+      </w:pPr>
+      <w:rPr>
+        <w:rFonts w:hint="default"/>
+      </w:rPr>
+    </w:lvl>
+    <w:lvl w:ilvl="5">
+      <w:start w:val="1"/>
+      <w:numFmt w:val="none"/>
+      <w:suff w:val="nothing"/>
+      <w:lvlText w:val=""/>
+      <w:lvlJc w:val="left"/>
+      <w:pPr>
+        <w:ind w:left="0" w:firstLine="0"/>
+      </w:pPr>
+      <w:rPr>
+        <w:rFonts w:hint="default"/>
+      </w:rPr>
+    </w:lvl>
+    <w:lvl w:ilvl="6">
+      <w:start w:val="1"/>
+      <w:numFmt w:val="none"/>
+      <w:suff w:val="nothing"/>
+      <w:lvlText w:val=""/>
+      <w:lvlJc w:val="left"/>
+      <w:pPr>
+        <w:ind w:left="0" w:firstLine="0"/>
+      </w:pPr>
+      <w:rPr>
+        <w:rFonts w:hint="default"/>
+      </w:rPr>
+    </w:lvl>
+    <w:lvl w:ilvl="7">
+      <w:start w:val="1"/>
+      <w:numFmt w:val="none"/>
+      <w:suff w:val="nothing"/>
+      <w:lvlText w:val=""/>
+      <w:lvlJc w:val="left"/>
+      <w:pPr>
+        <w:ind w:left="0" w:firstLine="0"/>
+      </w:pPr>
+      <w:rPr>
+        <w:rFonts w:hint="default"/>
+      </w:rPr>
+    </w:lvl>
+    <w:lvl w:ilvl="8">
+      <w:start w:val="1"/>
+      <w:numFmt w:val="none"/>
+      <w:suff w:val="nothing"/>
+      <w:lvlText w:val=""/>
+      <w:lvlJc w:val="left"/>
+      <w:pPr>
+        <w:ind w:left="0" w:firstLine="0"/>
+      </w:pPr>
+      <w:rPr>
+        <w:rFonts w:hint="default"/>
+      </w:rPr>
+    </w:lvl>
+  </w:abstractNum>
+  <w:abstractNum w:abstractNumId="4" w15:restartNumberingAfterBreak="0">
+    <w:nsid w:val="51C96123"/>
+    <w:multiLevelType w:val="multilevel"/>
+    <w:tmpl w:val="F4A4EB50"/>
+    <w:styleLink w:val="CurrentList4"/>
+    <w:lvl w:ilvl="0">
+      <w:start w:val="1"/>
+      <w:numFmt w:val="decimal"/>
+      <w:suff w:val="space"/>
+      <w:lvlText w:val="图 %1"/>
+      <w:lvlJc w:val="left"/>
+      <w:pPr>
+        <w:ind w:left="0" w:firstLine="0"/>
+      </w:pPr>
+      <w:rPr>
+        <w:rFonts w:hint="default"/>
+      </w:rPr>
+    </w:lvl>
+    <w:lvl w:ilvl="1">
+      <w:start w:val="1"/>
+      <w:numFmt w:val="none"/>
+      <w:suff w:val="nothing"/>
+      <w:lvlText w:val=""/>
+      <w:lvlJc w:val="left"/>
+      <w:pPr>
+        <w:ind w:left="0" w:firstLine="0"/>
+      </w:pPr>
+      <w:rPr>
+        <w:rFonts w:hint="default"/>
+      </w:rPr>
+    </w:lvl>
+    <w:lvl w:ilvl="2">
+      <w:start w:val="1"/>
+      <w:numFmt w:val="none"/>
+      <w:suff w:val="nothing"/>
+      <w:lvlText w:val=""/>
+      <w:lvlJc w:val="left"/>
+      <w:pPr>
+        <w:ind w:left="0" w:firstLine="0"/>
+      </w:pPr>
+      <w:rPr>
+        <w:rFonts w:hint="default"/>
+      </w:rPr>
+    </w:lvl>
+    <w:lvl w:ilvl="3">
+      <w:start w:val="1"/>
+      <w:numFmt w:val="none"/>
+      <w:suff w:val="nothing"/>
+      <w:lvlText w:val=""/>
+      <w:lvlJc w:val="left"/>
+      <w:pPr>
+        <w:ind w:left="0" w:firstLine="0"/>
+      </w:pPr>
+      <w:rPr>
+        <w:rFonts w:hint="default"/>
+      </w:rPr>
+    </w:lvl>
+    <w:lvl w:ilvl="4">
+      <w:start w:val="1"/>
+      <w:numFmt w:val="none"/>
+      <w:suff w:val="nothing"/>
+      <w:lvlText w:val=""/>
+      <w:lvlJc w:val="left"/>
+      <w:pPr>
+        <w:ind w:left="0" w:firstLine="0"/>
+      </w:pPr>
+      <w:rPr>
+        <w:rFonts w:hint="default"/>
+      </w:rPr>
+    </w:lvl>
+    <w:lvl w:ilvl="5">
+      <w:start w:val="1"/>
+      <w:numFmt w:val="none"/>
+      <w:suff w:val="nothing"/>
+      <w:lvlText w:val=""/>
+      <w:lvlJc w:val="left"/>
+      <w:pPr>
+        <w:ind w:left="0" w:firstLine="0"/>
+      </w:pPr>
+      <w:rPr>
+        <w:rFonts w:hint="default"/>
+      </w:rPr>
+    </w:lvl>
+    <w:lvl w:ilvl="6">
+      <w:start w:val="1"/>
+      <w:numFmt w:val="none"/>
+      <w:suff w:val="nothing"/>
+      <w:lvlText w:val=""/>
+      <w:lvlJc w:val="left"/>
+      <w:pPr>
+        <w:ind w:left="0" w:firstLine="0"/>
+      </w:pPr>
+      <w:rPr>
+        <w:rFonts w:hint="default"/>
+      </w:rPr>
+    </w:lvl>
+    <w:lvl w:ilvl="7">
+      <w:start w:val="1"/>
+      <w:numFmt w:val="none"/>
+      <w:suff w:val="nothing"/>
+      <w:lvlText w:val=""/>
+      <w:lvlJc w:val="left"/>
+      <w:pPr>
+        <w:ind w:left="0" w:firstLine="0"/>
+      </w:pPr>
+      <w:rPr>
+        <w:rFonts w:hint="default"/>
+      </w:rPr>
+    </w:lvl>
+    <w:lvl w:ilvl="8">
+      <w:start w:val="1"/>
+      <w:numFmt w:val="none"/>
+      <w:suff w:val="nothing"/>
+      <w:lvlText w:val=""/>
+      <w:lvlJc w:val="left"/>
+      <w:pPr>
+        <w:ind w:left="0" w:firstLine="0"/>
+      </w:pPr>
+      <w:rPr>
+        <w:rFonts w:hint="default"/>
+      </w:rPr>
+    </w:lvl>
+  </w:abstractNum>
+  <w:abstractNum w:abstractNumId="5" w15:restartNumberingAfterBreak="0">
+    <w:nsid w:val="51EA4AC2"/>
+    <w:multiLevelType w:val="multilevel"/>
+    <w:tmpl w:val="BB7AACDE"/>
+    <w:lvl w:ilvl="0">
+      <w:start w:val="1"/>
+      <w:numFmt w:val="decimal"/>
+      <w:pStyle w:val="ImageCaption"/>
+      <w:suff w:val="space"/>
+      <w:lvlText w:val="图 %1."/>
+      <w:lvlJc w:val="left"/>
+      <w:pPr>
+        <w:ind w:left="0" w:firstLine="0"/>
+      </w:pPr>
+      <w:rPr>
+        <w:rFonts w:hint="default"/>
+      </w:rPr>
+    </w:lvl>
+    <w:lvl w:ilvl="1">
+      <w:start w:val="1"/>
+      <w:numFmt w:val="none"/>
+      <w:suff w:val="nothing"/>
+      <w:lvlText w:val=""/>
+      <w:lvlJc w:val="left"/>
+      <w:pPr>
+        <w:ind w:left="0" w:firstLine="0"/>
+      </w:pPr>
+      <w:rPr>
+        <w:rFonts w:hint="default"/>
+      </w:rPr>
+    </w:lvl>
+    <w:lvl w:ilvl="2">
+      <w:start w:val="1"/>
+      <w:numFmt w:val="none"/>
+      <w:suff w:val="nothing"/>
+      <w:lvlText w:val=""/>
+      <w:lvlJc w:val="left"/>
+      <w:pPr>
+        <w:ind w:left="0" w:firstLine="0"/>
+      </w:pPr>
+      <w:rPr>
+        <w:rFonts w:hint="default"/>
+      </w:rPr>
+    </w:lvl>
+    <w:lvl w:ilvl="3">
+      <w:start w:val="1"/>
+      <w:numFmt w:val="none"/>
+      <w:suff w:val="nothing"/>
+      <w:lvlText w:val=""/>
+      <w:lvlJc w:val="left"/>
+      <w:pPr>
+        <w:ind w:left="0" w:firstLine="0"/>
+      </w:pPr>
+      <w:rPr>
+        <w:rFonts w:hint="default"/>
+      </w:rPr>
+    </w:lvl>
+    <w:lvl w:ilvl="4">
+      <w:start w:val="1"/>
+      <w:numFmt w:val="none"/>
+      <w:suff w:val="nothing"/>
+      <w:lvlText w:val=""/>
+      <w:lvlJc w:val="left"/>
+      <w:pPr>
+        <w:ind w:left="0" w:firstLine="0"/>
+      </w:pPr>
+      <w:rPr>
+        <w:rFonts w:hint="default"/>
+      </w:rPr>
+    </w:lvl>
+    <w:lvl w:ilvl="5">
+      <w:start w:val="1"/>
+      <w:numFmt w:val="none"/>
+      <w:suff w:val="nothing"/>
+      <w:lvlText w:val=""/>
+      <w:lvlJc w:val="left"/>
+      <w:pPr>
+        <w:ind w:left="0" w:firstLine="0"/>
+      </w:pPr>
+      <w:rPr>
+        <w:rFonts w:hint="default"/>
+      </w:rPr>
+    </w:lvl>
+    <w:lvl w:ilvl="6">
+      <w:start w:val="1"/>
+      <w:numFmt w:val="none"/>
+      <w:suff w:val="nothing"/>
+      <w:lvlText w:val=""/>
+      <w:lvlJc w:val="left"/>
+      <w:pPr>
+        <w:ind w:left="0" w:firstLine="0"/>
+      </w:pPr>
+      <w:rPr>
+        <w:rFonts w:hint="default"/>
+      </w:rPr>
+    </w:lvl>
+    <w:lvl w:ilvl="7">
+      <w:start w:val="1"/>
+      <w:numFmt w:val="none"/>
+      <w:suff w:val="nothing"/>
+      <w:lvlText w:val=""/>
+      <w:lvlJc w:val="left"/>
+      <w:pPr>
+        <w:ind w:left="0" w:firstLine="0"/>
+      </w:pPr>
+      <w:rPr>
+        <w:rFonts w:hint="default"/>
+      </w:rPr>
+    </w:lvl>
+    <w:lvl w:ilvl="8">
+      <w:start w:val="1"/>
+      <w:numFmt w:val="none"/>
+      <w:suff w:val="nothing"/>
+      <w:lvlText w:val=""/>
+      <w:lvlJc w:val="left"/>
+      <w:pPr>
+        <w:ind w:left="0" w:firstLine="0"/>
+      </w:pPr>
+      <w:rPr>
+        <w:rFonts w:hint="default"/>
+      </w:rPr>
+    </w:lvl>
+  </w:abstractNum>
+  <w:abstractNum w:abstractNumId="6" w15:restartNumberingAfterBreak="0">
+    <w:nsid w:val="6CD8694C"/>
+    <w:multiLevelType w:val="multilevel"/>
+    <w:tmpl w:val="7F52030C"/>
+    <w:lvl w:ilvl="0">
+      <w:start w:val="1"/>
+      <w:numFmt w:val="decimal"/>
+      <w:suff w:val="space"/>
+      <w:lvlText w:val="表 %1"/>
+      <w:lvlJc w:val="left"/>
+      <w:pPr>
+        <w:ind w:left="0" w:firstLine="0"/>
+      </w:pPr>
+      <w:rPr>
+        <w:rFonts w:hint="default"/>
+      </w:rPr>
+    </w:lvl>
+    <w:lvl w:ilvl="1">
+      <w:start w:val="1"/>
+      <w:numFmt w:val="none"/>
+      <w:suff w:val="nothing"/>
+      <w:lvlText w:val=""/>
+      <w:lvlJc w:val="left"/>
+      <w:pPr>
+        <w:ind w:left="0" w:firstLine="0"/>
+      </w:pPr>
+      <w:rPr>
+        <w:rFonts w:hint="default"/>
+      </w:rPr>
+    </w:lvl>
+    <w:lvl w:ilvl="2">
+      <w:start w:val="1"/>
+      <w:numFmt w:val="none"/>
+      <w:suff w:val="nothing"/>
+      <w:lvlText w:val=""/>
+      <w:lvlJc w:val="left"/>
+      <w:pPr>
+        <w:ind w:left="0" w:firstLine="0"/>
+      </w:pPr>
+      <w:rPr>
+        <w:rFonts w:hint="default"/>
+      </w:rPr>
+    </w:lvl>
+    <w:lvl w:ilvl="3">
+      <w:start w:val="1"/>
+      <w:numFmt w:val="none"/>
+      <w:suff w:val="nothing"/>
+      <w:lvlText w:val=""/>
+      <w:lvlJc w:val="left"/>
+      <w:pPr>
+        <w:ind w:left="0" w:firstLine="0"/>
+      </w:pPr>
+      <w:rPr>
+        <w:rFonts w:hint="default"/>
+      </w:rPr>
+    </w:lvl>
+    <w:lvl w:ilvl="4">
+      <w:start w:val="1"/>
+      <w:numFmt w:val="none"/>
+      <w:suff w:val="nothing"/>
+      <w:lvlText w:val=""/>
+      <w:lvlJc w:val="left"/>
+      <w:pPr>
+        <w:ind w:left="0" w:firstLine="0"/>
+      </w:pPr>
+      <w:rPr>
+        <w:rFonts w:hint="default"/>
+      </w:rPr>
+    </w:lvl>
+    <w:lvl w:ilvl="5">
+      <w:start w:val="1"/>
+      <w:numFmt w:val="none"/>
+      <w:suff w:val="nothing"/>
+      <w:lvlText w:val=""/>
+      <w:lvlJc w:val="left"/>
+      <w:pPr>
+        <w:ind w:left="0" w:firstLine="0"/>
+      </w:pPr>
+      <w:rPr>
+        <w:rFonts w:hint="default"/>
+      </w:rPr>
+    </w:lvl>
+    <w:lvl w:ilvl="6">
+      <w:start w:val="1"/>
+      <w:numFmt w:val="none"/>
+      <w:suff w:val="nothing"/>
+      <w:lvlText w:val=""/>
+      <w:lvlJc w:val="left"/>
+      <w:pPr>
+        <w:ind w:left="0" w:firstLine="0"/>
+      </w:pPr>
+      <w:rPr>
+        <w:rFonts w:hint="default"/>
+      </w:rPr>
+    </w:lvl>
+    <w:lvl w:ilvl="7">
+      <w:start w:val="1"/>
+      <w:numFmt w:val="none"/>
+      <w:suff w:val="nothing"/>
+      <w:lvlText w:val=""/>
+      <w:lvlJc w:val="left"/>
+      <w:pPr>
+        <w:ind w:left="0" w:firstLine="0"/>
+      </w:pPr>
+      <w:rPr>
+        <w:rFonts w:hint="default"/>
+      </w:rPr>
+    </w:lvl>
+    <w:lvl w:ilvl="8">
+      <w:start w:val="1"/>
+      <w:numFmt w:val="none"/>
+      <w:suff w:val="nothing"/>
+      <w:lvlText w:val=""/>
+      <w:lvlJc w:val="left"/>
+      <w:pPr>
+        <w:ind w:left="0" w:firstLine="0"/>
+      </w:pPr>
+      <w:rPr>
+        <w:rFonts w:hint="default"/>
+      </w:rPr>
+    </w:lvl>
+  </w:abstractNum>
+  <w:abstractNum w:abstractNumId="7" w15:restartNumberingAfterBreak="0">
+    <w:nsid w:val="721B4456"/>
+    <w:multiLevelType w:val="multilevel"/>
+    <w:tmpl w:val="1B029E56"/>
+    <w:lvl w:ilvl="0">
+      <w:start w:val="1"/>
+      <w:numFmt w:val="decimal"/>
+      <w:pStyle w:val="TableCaption"/>
+      <w:suff w:val="space"/>
+      <w:lvlText w:val="表 %1."/>
+      <w:lvlJc w:val="left"/>
+      <w:pPr>
+        <w:ind w:left="0" w:firstLine="0"/>
+      </w:pPr>
+      <w:rPr>
+        <w:rFonts w:hint="default"/>
+      </w:rPr>
+    </w:lvl>
+    <w:lvl w:ilvl="1">
+      <w:start w:val="1"/>
+      <w:numFmt w:val="none"/>
+      <w:suff w:val="nothing"/>
+      <w:lvlText w:val=""/>
+      <w:lvlJc w:val="left"/>
+      <w:pPr>
+        <w:ind w:left="0" w:firstLine="0"/>
+      </w:pPr>
+      <w:rPr>
+        <w:rFonts w:hint="default"/>
+      </w:rPr>
+    </w:lvl>
+    <w:lvl w:ilvl="2">
+      <w:start w:val="1"/>
+      <w:numFmt w:val="none"/>
+      <w:suff w:val="nothing"/>
+      <w:lvlText w:val=""/>
+      <w:lvlJc w:val="left"/>
+      <w:pPr>
+        <w:ind w:left="0" w:firstLine="0"/>
+      </w:pPr>
+      <w:rPr>
+        <w:rFonts w:hint="default"/>
+      </w:rPr>
+    </w:lvl>
+    <w:lvl w:ilvl="3">
+      <w:start w:val="1"/>
+      <w:numFmt w:val="none"/>
+      <w:suff w:val="nothing"/>
+      <w:lvlText w:val=""/>
+      <w:lvlJc w:val="left"/>
+      <w:pPr>
+        <w:ind w:left="0" w:firstLine="0"/>
+      </w:pPr>
+      <w:rPr>
+        <w:rFonts w:hint="default"/>
+      </w:rPr>
+    </w:lvl>
+    <w:lvl w:ilvl="4">
+      <w:start w:val="1"/>
+      <w:numFmt w:val="none"/>
+      <w:suff w:val="nothing"/>
+      <w:lvlText w:val=""/>
+      <w:lvlJc w:val="left"/>
+      <w:pPr>
+        <w:ind w:left="0" w:firstLine="0"/>
+      </w:pPr>
+      <w:rPr>
+        <w:rFonts w:hint="default"/>
+      </w:rPr>
+    </w:lvl>
+    <w:lvl w:ilvl="5">
+      <w:start w:val="1"/>
+      <w:numFmt w:val="none"/>
+      <w:suff w:val="nothing"/>
+      <w:lvlText w:val=""/>
+      <w:lvlJc w:val="left"/>
+      <w:pPr>
+        <w:ind w:left="0" w:firstLine="0"/>
+      </w:pPr>
+      <w:rPr>
+        <w:rFonts w:hint="default"/>
+      </w:rPr>
+    </w:lvl>
+    <w:lvl w:ilvl="6">
+      <w:start w:val="1"/>
+      <w:numFmt w:val="none"/>
+      <w:suff w:val="nothing"/>
+      <w:lvlText w:val=""/>
+      <w:lvlJc w:val="left"/>
+      <w:pPr>
+        <w:ind w:left="0" w:firstLine="0"/>
+      </w:pPr>
+      <w:rPr>
+        <w:rFonts w:hint="default"/>
+      </w:rPr>
+    </w:lvl>
+    <w:lvl w:ilvl="7">
+      <w:start w:val="1"/>
+      <w:numFmt w:val="none"/>
+      <w:suff w:val="nothing"/>
+      <w:lvlText w:val=""/>
+      <w:lvlJc w:val="left"/>
+      <w:pPr>
+        <w:ind w:left="0" w:firstLine="0"/>
+      </w:pPr>
+      <w:rPr>
+        <w:rFonts w:hint="default"/>
+      </w:rPr>
+    </w:lvl>
+    <w:lvl w:ilvl="8">
+      <w:start w:val="1"/>
+      <w:numFmt w:val="none"/>
+      <w:suff w:val="nothing"/>
+      <w:lvlText w:val=""/>
+      <w:lvlJc w:val="left"/>
+      <w:pPr>
+        <w:ind w:left="0" w:firstLine="0"/>
+      </w:pPr>
+      <w:rPr>
+        <w:rFonts w:hint="default"/>
+      </w:rPr>
+    </w:lvl>
+  </w:abstractNum>
+  <w:abstractNum w:abstractNumId="8" w15:restartNumberingAfterBreak="0">
+    <w:nsid w:val="789256F6"/>
+    <w:multiLevelType w:val="multilevel"/>
+    <w:tmpl w:val="7F52030C"/>
+    <w:styleLink w:val="CurrentList1"/>
+    <w:lvl w:ilvl="0">
+      <w:start w:val="1"/>
+      <w:numFmt w:val="decimal"/>
+      <w:suff w:val="space"/>
+      <w:lvlText w:val="表 %1"/>
+      <w:lvlJc w:val="left"/>
+      <w:pPr>
+        <w:ind w:left="0" w:firstLine="0"/>
+      </w:pPr>
+      <w:rPr>
+        <w:rFonts w:hint="default"/>
+      </w:rPr>
+    </w:lvl>
+    <w:lvl w:ilvl="1">
+      <w:start w:val="1"/>
+      <w:numFmt w:val="none"/>
+      <w:suff w:val="nothing"/>
+      <w:lvlText w:val=""/>
+      <w:lvlJc w:val="left"/>
+      <w:pPr>
+        <w:ind w:left="0" w:firstLine="0"/>
+      </w:pPr>
+      <w:rPr>
+        <w:rFonts w:hint="default"/>
+      </w:rPr>
+    </w:lvl>
+    <w:lvl w:ilvl="2">
+      <w:start w:val="1"/>
+      <w:numFmt w:val="none"/>
+      <w:suff w:val="nothing"/>
+      <w:lvlText w:val=""/>
+      <w:lvlJc w:val="left"/>
+      <w:pPr>
+        <w:ind w:left="0" w:firstLine="0"/>
+      </w:pPr>
+      <w:rPr>
+        <w:rFonts w:hint="default"/>
+      </w:rPr>
+    </w:lvl>
+    <w:lvl w:ilvl="3">
+      <w:start w:val="1"/>
+      <w:numFmt w:val="none"/>
+      <w:suff w:val="nothing"/>
+      <w:lvlText w:val=""/>
+      <w:lvlJc w:val="left"/>
+      <w:pPr>
+        <w:ind w:left="0" w:firstLine="0"/>
+      </w:pPr>
+      <w:rPr>
+        <w:rFonts w:hint="default"/>
+      </w:rPr>
+    </w:lvl>
+    <w:lvl w:ilvl="4">
+      <w:start w:val="1"/>
+      <w:numFmt w:val="none"/>
+      <w:suff w:val="nothing"/>
+      <w:lvlText w:val=""/>
+      <w:lvlJc w:val="left"/>
+      <w:pPr>
+        <w:ind w:left="0" w:firstLine="0"/>
+      </w:pPr>
+      <w:rPr>
+        <w:rFonts w:hint="default"/>
+      </w:rPr>
+    </w:lvl>
+    <w:lvl w:ilvl="5">
+      <w:start w:val="1"/>
+      <w:numFmt w:val="none"/>
+      <w:suff w:val="nothing"/>
+      <w:lvlText w:val=""/>
+      <w:lvlJc w:val="left"/>
+      <w:pPr>
+        <w:ind w:left="0" w:firstLine="0"/>
+      </w:pPr>
+      <w:rPr>
+        <w:rFonts w:hint="default"/>
+      </w:rPr>
+    </w:lvl>
+    <w:lvl w:ilvl="6">
+      <w:start w:val="1"/>
+      <w:numFmt w:val="none"/>
+      <w:suff w:val="nothing"/>
+      <w:lvlText w:val=""/>
+      <w:lvlJc w:val="left"/>
+      <w:pPr>
+        <w:ind w:left="0" w:firstLine="0"/>
+      </w:pPr>
+      <w:rPr>
+        <w:rFonts w:hint="default"/>
+      </w:rPr>
+    </w:lvl>
+    <w:lvl w:ilvl="7">
+      <w:start w:val="1"/>
+      <w:numFmt w:val="none"/>
+      <w:suff w:val="nothing"/>
+      <w:lvlText w:val=""/>
+      <w:lvlJc w:val="left"/>
+      <w:pPr>
+        <w:ind w:left="0" w:firstLine="0"/>
+      </w:pPr>
+      <w:rPr>
+        <w:rFonts w:hint="default"/>
+      </w:rPr>
+    </w:lvl>
+    <w:lvl w:ilvl="8">
+      <w:start w:val="1"/>
+      <w:numFmt w:val="none"/>
+      <w:suff w:val="nothing"/>
+      <w:lvlText w:val=""/>
+      <w:lvlJc w:val="left"/>
+      <w:pPr>
+        <w:ind w:left="0" w:firstLine="0"/>
+      </w:pPr>
+      <w:rPr>
+        <w:rFonts w:hint="default"/>
+      </w:rPr>
+    </w:lvl>
+  </w:abstractNum>
+  <w:abstractNum w:abstractNumId="9" w15:restartNumberingAfterBreak="0">
+    <w:nsid w:val="7D087744"/>
+    <w:multiLevelType w:val="multilevel"/>
+    <w:tmpl w:val="D65AB4A6"/>
+    <w:lvl w:ilvl="0">
+      <w:start w:val="1"/>
+      <w:numFmt w:val="decimal"/>
+      <w:pStyle w:val="Heading1"/>
+      <w:lvlText w:val="%1"/>
+      <w:lvlJc w:val="left"/>
+      <w:pPr>
+        <w:ind w:left="432" w:hanging="432"/>
+      </w:pPr>
+    </w:lvl>
+    <w:lvl w:ilvl="1">
+      <w:start w:val="1"/>
+      <w:numFmt w:val="decimal"/>
+      <w:pStyle w:val="Heading2"/>
+      <w:lvlText w:val="%1.%2"/>
+      <w:lvlJc w:val="left"/>
+      <w:pPr>
+        <w:ind w:left="576" w:hanging="576"/>
+      </w:pPr>
+    </w:lvl>
+    <w:lvl w:ilvl="2">
+      <w:start w:val="1"/>
+      <w:numFmt w:val="decimal"/>
+      <w:pStyle w:val="Heading3"/>
+      <w:lvlText w:val="%1.%2.%3"/>
+      <w:lvlJc w:val="left"/>
+      <w:pPr>
+        <w:ind w:left="720" w:hanging="720"/>
+      </w:pPr>
+    </w:lvl>
+    <w:lvl w:ilvl="3">
+      <w:start w:val="1"/>
+      <w:numFmt w:val="decimal"/>
+      <w:pStyle w:val="Heading4"/>
+      <w:lvlText w:val="%1.%2.%3.%4"/>
+      <w:lvlJc w:val="left"/>
+      <w:pPr>
+        <w:ind w:left="864" w:hanging="864"/>
+      </w:pPr>
+    </w:lvl>
+    <w:lvl w:ilvl="4">
+      <w:start w:val="1"/>
+      <w:numFmt w:val="decimal"/>
+      <w:pStyle w:val="Heading5"/>
+      <w:lvlText w:val="%1.%2.%3.%4.%5"/>
+      <w:lvlJc w:val="left"/>
+      <w:pPr>
+        <w:ind w:left="1008" w:hanging="1008"/>
+      </w:pPr>
+    </w:lvl>
+    <w:lvl w:ilvl="5">
+      <w:start w:val="1"/>
+      <w:numFmt w:val="decimal"/>
+      <w:pStyle w:val="Heading6"/>
+      <w:lvlText w:val="%1.%2.%3.%4.%5.%6"/>
+      <w:lvlJc w:val="left"/>
+      <w:pPr>
+        <w:ind w:left="1152" w:hanging="1152"/>
+      </w:pPr>
+    </w:lvl>
+    <w:lvl w:ilvl="6">
+      <w:start w:val="1"/>
+      <w:numFmt w:val="decimal"/>
+      <w:pStyle w:val="Heading7"/>
+      <w:lvlText w:val="%1.%2.%3.%4.%5.%6.%7"/>
+      <w:lvlJc w:val="left"/>
+      <w:pPr>
+        <w:ind w:left="1296" w:hanging="1296"/>
+      </w:pPr>
+    </w:lvl>
+    <w:lvl w:ilvl="7">
+      <w:start w:val="1"/>
+      <w:numFmt w:val="decimal"/>
+      <w:pStyle w:val="Heading8"/>
+      <w:lvlText w:val="%1.%2.%3.%4.%5.%6.%7.%8"/>
+      <w:lvlJc w:val="left"/>
+      <w:pPr>
+        <w:ind w:left="1440" w:hanging="1440"/>
+      </w:pPr>
+    </w:lvl>
+    <w:lvl w:ilvl="8">
+      <w:start w:val="1"/>
+      <w:numFmt w:val="decimal"/>
+      <w:pStyle w:val="Heading9"/>
+      <w:lvlText w:val="%1.%2.%3.%4.%5.%6.%7.%8.%9"/>
+      <w:lvlJc w:val="left"/>
+      <w:pPr>
+        <w:ind w:left="1584" w:hanging="1584"/>
+      </w:pPr>
+    </w:lvl>
+  </w:abstractNum>
+  <w:num w:numId="1" w16cid:durableId="2058969263">
+    <w:abstractNumId w:val="1"/>
+  </w:num>
+  <w:num w:numId="2" w16cid:durableId="776145419">
+    <w:abstractNumId w:val="9"/>
+  </w:num>
+  <w:num w:numId="3" w16cid:durableId="591166698">
+    <w:abstractNumId w:val="6"/>
+  </w:num>
+  <w:num w:numId="4" w16cid:durableId="1861820372">
+    <w:abstractNumId w:val="2"/>
+  </w:num>
+  <w:num w:numId="5" w16cid:durableId="1607732168">
+    <w:abstractNumId w:val="8"/>
+  </w:num>
+  <w:num w:numId="6" w16cid:durableId="1261839539">
+    <w:abstractNumId w:val="3"/>
+  </w:num>
+  <w:num w:numId="7" w16cid:durableId="169031032">
+    <w:abstractNumId w:val="7"/>
+  </w:num>
+  <w:num w:numId="8" w16cid:durableId="288511256">
+    <w:abstractNumId w:val="5"/>
+  </w:num>
+  <w:num w:numId="9" w16cid:durableId="865599782">
     <w:abstractNumId w:val="0"/>
+  </w:num>
+  <w:num w:numId="10" w16cid:durableId="971250675">
+    <w:abstractNumId w:val="4"/>
   </w:num>
 </w:numbering>
 </file>
 
 <file path=word/styles.xml><?xml version="1.0" encoding="utf-8"?>
-<w:styles xmlns:mc="http://schemas.openxmlformats.org/markup-compatibility/2006" xmlns:r="http://schemas.openxmlformats.org/officeDocument/2006/relationships" xmlns:w="http://schemas.openxmlformats.org/wordprocessingml/2006/main" xmlns:w14="http://schemas.microsoft.com/office/word/2010/wordml" xmlns:w15="http://schemas.microsoft.com/office/word/2012/wordml" xmlns:w16cex="http://schemas.microsoft.com/office/word/2018/wordml/cex" xmlns:w16cid="http://schemas.microsoft.com/office/word/2016/wordml/cid" xmlns:w16="http://schemas.microsoft.com/office/word/2018/wordml" xmlns:w16sdtdh="http://schemas.microsoft.com/office/word/2020/wordml/sdtdatahash" xmlns:w16se="http://schemas.microsoft.com/office/word/2015/wordml/symex" mc:Ignorable="w14 w15 w16se w16cid w16 w16cex w16sdtdh">
+<w:styles xmlns:mc="http://schemas.openxmlformats.org/markup-compatibility/2006" xmlns:r="http://schemas.openxmlformats.org/officeDocument/2006/relationships" xmlns:w="http://schemas.openxmlformats.org/wordprocessingml/2006/main" xmlns:w14="http://schemas.microsoft.com/office/word/2010/wordml" xmlns:w15="http://schemas.microsoft.com/office/word/2012/wordml" xmlns:w16cex="http://schemas.microsoft.com/office/word/2018/wordml/cex" xmlns:w16cid="http://schemas.microsoft.com/office/word/2016/wordml/cid" xmlns:w16="http://schemas.microsoft.com/office/word/2018/wordml" xmlns:w16du="http://schemas.microsoft.com/office/word/2023/wordml/word16du" xmlns:w16sdtdh="http://schemas.microsoft.com/office/word/2020/wordml/sdtdatahash" xmlns:w16se="http://schemas.microsoft.com/office/word/2015/wordml/symex" mc:Ignorable="w14 w15 w16se w16cid w16 w16cex w16sdtdh w16du">
   <w:docDefaults>
     <w:rPrDefault>
       <w:rPr>
-        <w:rFonts w:asciiTheme="minorHAnsi" w:eastAsiaTheme="minorHAnsi" w:hAnsiTheme="minorHAnsi" w:cstheme="minorBidi"/>
+        <w:rFonts w:asciiTheme="minorHAnsi" w:eastAsia="SimSun" w:hAnsiTheme="minorHAnsi" w:cstheme="minorBidi"/>
         <w:sz w:val="24"/>
         <w:szCs w:val="24"/>
         <w:lang w:val="en-US" w:eastAsia="en-US" w:bidi="ar-SA"/>
@@ -705,8 +1962,6 @@
     </w:pPrDefault>
   </w:docDefaults>
   <w:latentStyles w:defLockedState="0" w:defUIPriority="0" w:defSemiHidden="0" w:defUnhideWhenUsed="0" w:defQFormat="0" w:count="376">
-    <w:lsdException w:name="header" w:uiPriority="99"/>
-    <w:lsdException w:name="footer" w:uiPriority="99"/>
     <w:lsdException w:name="Normal Table" w:semiHidden="1" w:unhideWhenUsed="1"/>
     <w:lsdException w:name="Table Simple 1" w:semiHidden="1" w:unhideWhenUsed="1"/>
     <w:lsdException w:name="Table Simple 2" w:semiHidden="1" w:unhideWhenUsed="1"/>
@@ -751,7 +2006,6 @@
     <w:lsdException w:name="Table Web 2" w:semiHidden="1" w:unhideWhenUsed="1"/>
     <w:lsdException w:name="Table Web 3" w:semiHidden="1" w:unhideWhenUsed="1"/>
     <w:lsdException w:name="Table Theme" w:semiHidden="1" w:unhideWhenUsed="1"/>
-    <w:lsdException w:name="No Spacing" w:uiPriority="1" w:qFormat="1"/>
     <w:lsdException w:name="Light Shading"/>
     <w:lsdException w:name="Light List"/>
     <w:lsdException w:name="Light Grid"/>
@@ -961,11 +2215,14 @@
     <w:next w:val="BodyText"/>
     <w:uiPriority w:val="9"/>
     <w:qFormat/>
-    <w:rsid w:val="00A73AF1"/>
+    <w:rsid w:val="00495B82"/>
     <w:pPr>
       <w:keepNext/>
       <w:keepLines/>
       <w:pageBreakBefore/>
+      <w:numPr>
+        <w:numId w:val="2"/>
+      </w:numPr>
       <w:spacing w:before="480" w:after="0"/>
       <w:outlineLvl w:val="0"/>
     </w:pPr>
@@ -973,7 +2230,7 @@
       <w:rFonts w:asciiTheme="majorHAnsi" w:eastAsiaTheme="majorEastAsia" w:hAnsiTheme="majorHAnsi" w:cstheme="majorBidi"/>
       <w:b/>
       <w:bCs/>
-      <w:color w:val="4F81BD" w:themeColor="accent1"/>
+      <w:color w:val="000000" w:themeColor="text1"/>
       <w:sz w:val="32"/>
       <w:szCs w:val="32"/>
     </w:rPr>
@@ -985,9 +2242,14 @@
     <w:uiPriority w:val="9"/>
     <w:unhideWhenUsed/>
     <w:qFormat/>
+    <w:rsid w:val="00495B82"/>
     <w:pPr>
       <w:keepNext/>
       <w:keepLines/>
+      <w:numPr>
+        <w:ilvl w:val="1"/>
+        <w:numId w:val="2"/>
+      </w:numPr>
       <w:spacing w:before="200" w:after="0"/>
       <w:outlineLvl w:val="1"/>
     </w:pPr>
@@ -995,7 +2257,7 @@
       <w:rFonts w:asciiTheme="majorHAnsi" w:eastAsiaTheme="majorEastAsia" w:hAnsiTheme="majorHAnsi" w:cstheme="majorBidi"/>
       <w:b/>
       <w:bCs/>
-      <w:color w:val="4F81BD" w:themeColor="accent1"/>
+      <w:color w:val="000000" w:themeColor="text1"/>
       <w:sz w:val="28"/>
       <w:szCs w:val="28"/>
     </w:rPr>
@@ -1007,9 +2269,14 @@
     <w:uiPriority w:val="9"/>
     <w:unhideWhenUsed/>
     <w:qFormat/>
+    <w:rsid w:val="00495B82"/>
     <w:pPr>
       <w:keepNext/>
       <w:keepLines/>
+      <w:numPr>
+        <w:ilvl w:val="2"/>
+        <w:numId w:val="2"/>
+      </w:numPr>
       <w:spacing w:before="200" w:after="0"/>
       <w:outlineLvl w:val="2"/>
     </w:pPr>
@@ -1017,7 +2284,7 @@
       <w:rFonts w:asciiTheme="majorHAnsi" w:eastAsiaTheme="majorEastAsia" w:hAnsiTheme="majorHAnsi" w:cstheme="majorBidi"/>
       <w:b/>
       <w:bCs/>
-      <w:color w:val="4F81BD" w:themeColor="accent1"/>
+      <w:color w:val="000000" w:themeColor="text1"/>
     </w:rPr>
   </w:style>
   <w:style w:type="paragraph" w:styleId="Heading4">
@@ -1027,9 +2294,14 @@
     <w:uiPriority w:val="9"/>
     <w:unhideWhenUsed/>
     <w:qFormat/>
+    <w:rsid w:val="00495B82"/>
     <w:pPr>
       <w:keepNext/>
       <w:keepLines/>
+      <w:numPr>
+        <w:ilvl w:val="3"/>
+        <w:numId w:val="2"/>
+      </w:numPr>
       <w:spacing w:before="200" w:after="0"/>
       <w:outlineLvl w:val="3"/>
     </w:pPr>
@@ -1037,7 +2309,7 @@
       <w:rFonts w:asciiTheme="majorHAnsi" w:eastAsiaTheme="majorEastAsia" w:hAnsiTheme="majorHAnsi" w:cstheme="majorBidi"/>
       <w:bCs/>
       <w:i/>
-      <w:color w:val="4F81BD" w:themeColor="accent1"/>
+      <w:color w:val="000000" w:themeColor="text1"/>
     </w:rPr>
   </w:style>
   <w:style w:type="paragraph" w:styleId="Heading5">
@@ -1047,16 +2319,21 @@
     <w:uiPriority w:val="9"/>
     <w:unhideWhenUsed/>
     <w:qFormat/>
+    <w:rsid w:val="00495B82"/>
     <w:pPr>
       <w:keepNext/>
       <w:keepLines/>
+      <w:numPr>
+        <w:ilvl w:val="4"/>
+        <w:numId w:val="2"/>
+      </w:numPr>
       <w:spacing w:before="200" w:after="0"/>
       <w:outlineLvl w:val="4"/>
     </w:pPr>
     <w:rPr>
       <w:rFonts w:asciiTheme="majorHAnsi" w:eastAsiaTheme="majorEastAsia" w:hAnsiTheme="majorHAnsi" w:cstheme="majorBidi"/>
       <w:iCs/>
-      <w:color w:val="4F81BD" w:themeColor="accent1"/>
+      <w:color w:val="000000" w:themeColor="text1"/>
     </w:rPr>
   </w:style>
   <w:style w:type="paragraph" w:styleId="Heading6">
@@ -1066,15 +2343,20 @@
     <w:uiPriority w:val="9"/>
     <w:unhideWhenUsed/>
     <w:qFormat/>
+    <w:rsid w:val="00495B82"/>
     <w:pPr>
       <w:keepNext/>
       <w:keepLines/>
+      <w:numPr>
+        <w:ilvl w:val="5"/>
+        <w:numId w:val="2"/>
+      </w:numPr>
       <w:spacing w:before="200" w:after="0"/>
       <w:outlineLvl w:val="5"/>
     </w:pPr>
     <w:rPr>
       <w:rFonts w:asciiTheme="majorHAnsi" w:eastAsiaTheme="majorEastAsia" w:hAnsiTheme="majorHAnsi" w:cstheme="majorBidi"/>
-      <w:color w:val="4F81BD" w:themeColor="accent1"/>
+      <w:color w:val="000000" w:themeColor="text1"/>
     </w:rPr>
   </w:style>
   <w:style w:type="paragraph" w:styleId="Heading7">
@@ -1084,15 +2366,20 @@
     <w:uiPriority w:val="9"/>
     <w:unhideWhenUsed/>
     <w:qFormat/>
+    <w:rsid w:val="00495B82"/>
     <w:pPr>
       <w:keepNext/>
       <w:keepLines/>
+      <w:numPr>
+        <w:ilvl w:val="6"/>
+        <w:numId w:val="2"/>
+      </w:numPr>
       <w:spacing w:before="200" w:after="0"/>
       <w:outlineLvl w:val="6"/>
     </w:pPr>
     <w:rPr>
       <w:rFonts w:asciiTheme="majorHAnsi" w:eastAsiaTheme="majorEastAsia" w:hAnsiTheme="majorHAnsi" w:cstheme="majorBidi"/>
-      <w:color w:val="4F81BD" w:themeColor="accent1"/>
+      <w:color w:val="000000" w:themeColor="text1"/>
     </w:rPr>
   </w:style>
   <w:style w:type="paragraph" w:styleId="Heading8">
@@ -1102,15 +2389,20 @@
     <w:uiPriority w:val="9"/>
     <w:unhideWhenUsed/>
     <w:qFormat/>
+    <w:rsid w:val="00495B82"/>
     <w:pPr>
       <w:keepNext/>
       <w:keepLines/>
+      <w:numPr>
+        <w:ilvl w:val="7"/>
+        <w:numId w:val="2"/>
+      </w:numPr>
       <w:spacing w:before="200" w:after="0"/>
       <w:outlineLvl w:val="7"/>
     </w:pPr>
     <w:rPr>
       <w:rFonts w:asciiTheme="majorHAnsi" w:eastAsiaTheme="majorEastAsia" w:hAnsiTheme="majorHAnsi" w:cstheme="majorBidi"/>
-      <w:color w:val="4F81BD" w:themeColor="accent1"/>
+      <w:color w:val="000000" w:themeColor="text1"/>
     </w:rPr>
   </w:style>
   <w:style w:type="paragraph" w:styleId="Heading9">
@@ -1120,15 +2412,20 @@
     <w:uiPriority w:val="9"/>
     <w:unhideWhenUsed/>
     <w:qFormat/>
+    <w:rsid w:val="00495B82"/>
     <w:pPr>
       <w:keepNext/>
       <w:keepLines/>
+      <w:numPr>
+        <w:ilvl w:val="8"/>
+        <w:numId w:val="2"/>
+      </w:numPr>
       <w:spacing w:before="200" w:after="0"/>
       <w:outlineLvl w:val="8"/>
     </w:pPr>
     <w:rPr>
       <w:rFonts w:asciiTheme="majorHAnsi" w:eastAsiaTheme="majorEastAsia" w:hAnsiTheme="majorHAnsi" w:cstheme="majorBidi"/>
-      <w:color w:val="4F81BD" w:themeColor="accent1"/>
+      <w:color w:val="000000" w:themeColor="text1"/>
     </w:rPr>
   </w:style>
   <w:style w:type="character" w:default="1" w:styleId="DefaultParagraphFont">
@@ -1185,18 +2482,19 @@
     <w:basedOn w:val="Normal"/>
     <w:next w:val="BodyText"/>
     <w:qFormat/>
+    <w:rsid w:val="00495B82"/>
     <w:pPr>
       <w:keepNext/>
       <w:keepLines/>
-      <w:spacing w:before="480" w:after="240"/>
+      <w:spacing w:before="2400" w:after="240"/>
       <w:jc w:val="center"/>
     </w:pPr>
     <w:rPr>
       <w:rFonts w:asciiTheme="majorHAnsi" w:eastAsiaTheme="majorEastAsia" w:hAnsiTheme="majorHAnsi" w:cstheme="majorBidi"/>
       <w:b/>
       <w:bCs/>
-      <w:color w:val="345A8A" w:themeColor="accent1" w:themeShade="B5"/>
-      <w:sz w:val="36"/>
+      <w:color w:val="000000" w:themeColor="text1"/>
+      <w:sz w:val="96"/>
       <w:szCs w:val="36"/>
     </w:rPr>
   </w:style>
@@ -1205,12 +2503,12 @@
     <w:basedOn w:val="Title"/>
     <w:next w:val="BodyText"/>
     <w:qFormat/>
-    <w:rsid w:val="001C2AAB"/>
-    <w:pPr>
-      <w:spacing w:before="240" w:after="9600"/>
+    <w:rsid w:val="00495B82"/>
+    <w:pPr>
+      <w:spacing w:before="480"/>
     </w:pPr>
     <w:rPr>
-      <w:sz w:val="30"/>
+      <w:sz w:val="72"/>
       <w:szCs w:val="30"/>
     </w:rPr>
   </w:style>
@@ -1218,37 +2516,50 @@
     <w:name w:val="Author"/>
     <w:next w:val="BodyText"/>
     <w:qFormat/>
+    <w:rsid w:val="00495B82"/>
     <w:pPr>
       <w:keepNext/>
       <w:keepLines/>
+      <w:spacing w:before="480"/>
       <w:jc w:val="center"/>
     </w:pPr>
+    <w:rPr>
+      <w:b/>
+      <w:sz w:val="48"/>
+    </w:rPr>
   </w:style>
   <w:style w:type="paragraph" w:styleId="Date">
     <w:name w:val="Date"/>
     <w:next w:val="BodyText"/>
     <w:qFormat/>
+    <w:rsid w:val="00495B82"/>
     <w:pPr>
       <w:keepNext/>
       <w:keepLines/>
+      <w:spacing w:before="480"/>
       <w:jc w:val="center"/>
     </w:pPr>
+    <w:rPr>
+      <w:i/>
+      <w:color w:val="000000" w:themeColor="text1"/>
+      <w:sz w:val="48"/>
+    </w:rPr>
   </w:style>
   <w:style w:type="paragraph" w:customStyle="1" w:styleId="AbstractTitle">
     <w:name w:val="Abstract Title"/>
     <w:basedOn w:val="Normal"/>
     <w:next w:val="Abstract"/>
     <w:qFormat/>
+    <w:rsid w:val="00663BCD"/>
     <w:pPr>
       <w:keepNext/>
       <w:keepLines/>
-      <w:spacing w:before="300" w:after="0"/>
+      <w:spacing w:before="1920" w:after="0"/>
       <w:jc w:val="center"/>
     </w:pPr>
     <w:rPr>
       <w:b/>
-      <w:color w:val="345A8A"/>
-      <w:sz w:val="20"/>
+      <w:color w:val="000000" w:themeColor="text1"/>
       <w:szCs w:val="20"/>
     </w:rPr>
   </w:style>
@@ -1257,13 +2568,14 @@
     <w:basedOn w:val="Normal"/>
     <w:next w:val="BodyText"/>
     <w:qFormat/>
+    <w:rsid w:val="00663BCD"/>
     <w:pPr>
       <w:keepNext/>
       <w:keepLines/>
       <w:spacing w:before="100" w:after="300"/>
+      <w:jc w:val="center"/>
     </w:pPr>
     <w:rPr>
-      <w:sz w:val="20"/>
       <w:szCs w:val="20"/>
     </w:rPr>
   </w:style>
@@ -1291,13 +2603,33 @@
     <w:unhideWhenUsed/>
     <w:qFormat/>
   </w:style>
+  <w:style w:type="paragraph" w:customStyle="1" w:styleId="FootnoteBlockText">
+    <w:name w:val="Footnote Block Text"/>
+    <w:uiPriority w:val="9"/>
+    <w:unhideWhenUsed/>
+    <w:qFormat/>
+    <w:pPr>
+      <w:spacing w:before="100" w:after="100"/>
+      <w:ind w:left="480" w:right="480"/>
+    </w:pPr>
+  </w:style>
   <w:style w:type="table" w:customStyle="1" w:styleId="Table">
     <w:name w:val="Table"/>
     <w:semiHidden/>
     <w:unhideWhenUsed/>
     <w:qFormat/>
+    <w:rsid w:val="00D73B0D"/>
     <w:tblPr>
+      <w:jc w:val="center"/>
       <w:tblInd w:w="0" w:type="dxa"/>
+      <w:tblBorders>
+        <w:top w:val="single" w:sz="4" w:space="0" w:color="auto"/>
+        <w:left w:val="single" w:sz="4" w:space="0" w:color="auto"/>
+        <w:bottom w:val="single" w:sz="4" w:space="0" w:color="auto"/>
+        <w:right w:val="single" w:sz="4" w:space="0" w:color="auto"/>
+        <w:insideH w:val="single" w:sz="4" w:space="0" w:color="auto"/>
+        <w:insideV w:val="single" w:sz="4" w:space="0" w:color="auto"/>
+      </w:tblBorders>
       <w:tblCellMar>
         <w:top w:w="0" w:type="dxa"/>
         <w:left w:w="108" w:type="dxa"/>
@@ -1305,18 +2637,13 @@
         <w:right w:w="108" w:type="dxa"/>
       </w:tblCellMar>
     </w:tblPr>
+    <w:trPr>
+      <w:jc w:val="center"/>
+    </w:trPr>
     <w:tblStylePr w:type="firstRow">
-      <w:tblPr>
-        <w:jc w:val="left"/>
-      </w:tblPr>
-      <w:trPr>
-        <w:jc w:val="left"/>
-      </w:trPr>
+      <w:tblPr/>
       <w:tcPr>
-        <w:tcBorders>
-          <w:bottom w:val="single" w:sz="0" w:space="0" w:color="auto"/>
-        </w:tcBorders>
-        <w:vAlign w:val="bottom"/>
+        <w:shd w:val="clear" w:color="auto" w:fill="D9D9D9" w:themeFill="background1" w:themeFillShade="D9"/>
       </w:tcPr>
     </w:tblStylePr>
   </w:style>
@@ -1351,13 +2678,25 @@
   <w:style w:type="paragraph" w:customStyle="1" w:styleId="TableCaption">
     <w:name w:val="Table Caption"/>
     <w:basedOn w:val="Caption"/>
+    <w:rsid w:val="00FC289A"/>
     <w:pPr>
       <w:keepNext/>
+      <w:numPr>
+        <w:numId w:val="7"/>
+      </w:numPr>
+      <w:jc w:val="center"/>
     </w:pPr>
   </w:style>
   <w:style w:type="paragraph" w:customStyle="1" w:styleId="ImageCaption">
     <w:name w:val="Image Caption"/>
     <w:basedOn w:val="Caption"/>
+    <w:rsid w:val="00FC289A"/>
+    <w:pPr>
+      <w:numPr>
+        <w:numId w:val="8"/>
+      </w:numPr>
+      <w:jc w:val="center"/>
+    </w:pPr>
   </w:style>
   <w:style w:type="paragraph" w:customStyle="1" w:styleId="Figure">
     <w:name w:val="Figure"/>
@@ -1403,28 +2742,43 @@
   </w:style>
   <w:style w:type="paragraph" w:styleId="TOCHeading">
     <w:name w:val="TOC Heading"/>
-    <w:basedOn w:val="Heading1"/>
     <w:next w:val="BodyText"/>
     <w:uiPriority w:val="39"/>
     <w:unhideWhenUsed/>
     <w:qFormat/>
-    <w:rsid w:val="00A73AF1"/>
-    <w:pPr>
+    <w:rsid w:val="00DA554C"/>
+    <w:pPr>
+      <w:pageBreakBefore/>
       <w:spacing w:before="240" w:line="259" w:lineRule="auto"/>
-      <w:outlineLvl w:val="9"/>
+      <w:jc w:val="center"/>
     </w:pPr>
     <w:rPr>
-      <w:b w:val="0"/>
-      <w:bCs w:val="0"/>
-      <w:color w:val="365F91" w:themeColor="accent1" w:themeShade="BF"/>
+      <w:rFonts w:asciiTheme="majorHAnsi" w:eastAsiaTheme="majorEastAsia" w:hAnsiTheme="majorHAnsi" w:cstheme="majorBidi"/>
+      <w:b/>
+      <w:color w:val="000000" w:themeColor="text1"/>
+      <w:sz w:val="32"/>
+      <w:szCs w:val="32"/>
+    </w:rPr>
+  </w:style>
+  <w:style w:type="paragraph" w:styleId="TOAHeading">
+    <w:name w:val="toa heading"/>
+    <w:basedOn w:val="Normal"/>
+    <w:next w:val="Normal"/>
+    <w:rsid w:val="00231211"/>
+    <w:pPr>
+      <w:spacing w:before="120"/>
+    </w:pPr>
+    <w:rPr>
+      <w:rFonts w:asciiTheme="majorHAnsi" w:eastAsiaTheme="majorEastAsia" w:hAnsiTheme="majorHAnsi" w:cstheme="majorBidi"/>
+      <w:b/>
+      <w:bCs/>
     </w:rPr>
   </w:style>
   <w:style w:type="paragraph" w:styleId="Header">
     <w:name w:val="header"/>
     <w:basedOn w:val="Normal"/>
     <w:link w:val="HeaderChar"/>
-    <w:uiPriority w:val="99"/>
-    <w:rsid w:val="005E6AD4"/>
+    <w:rsid w:val="009F0E23"/>
     <w:pPr>
       <w:tabs>
         <w:tab w:val="center" w:pos="4680"/>
@@ -1437,15 +2791,13 @@
     <w:name w:val="Header Char"/>
     <w:basedOn w:val="DefaultParagraphFont"/>
     <w:link w:val="Header"/>
-    <w:uiPriority w:val="99"/>
-    <w:rsid w:val="005E6AD4"/>
+    <w:rsid w:val="009F0E23"/>
   </w:style>
   <w:style w:type="paragraph" w:styleId="Footer">
     <w:name w:val="footer"/>
     <w:basedOn w:val="Normal"/>
     <w:link w:val="FooterChar"/>
-    <w:uiPriority w:val="99"/>
-    <w:rsid w:val="005E6AD4"/>
+    <w:rsid w:val="009F0E23"/>
     <w:pPr>
       <w:tabs>
         <w:tab w:val="center" w:pos="4680"/>
@@ -1458,23 +2810,47 @@
     <w:name w:val="Footer Char"/>
     <w:basedOn w:val="DefaultParagraphFont"/>
     <w:link w:val="Footer"/>
+    <w:rsid w:val="009F0E23"/>
+  </w:style>
+  <w:style w:type="numbering" w:customStyle="1" w:styleId="CurrentList1">
+    <w:name w:val="Current List1"/>
     <w:uiPriority w:val="99"/>
-    <w:rsid w:val="005E6AD4"/>
-  </w:style>
-  <w:style w:type="paragraph" w:styleId="NoSpacing">
-    <w:name w:val="No Spacing"/>
-    <w:uiPriority w:val="1"/>
-    <w:qFormat/>
-    <w:rsid w:val="005B74FA"/>
-    <w:pPr>
-      <w:spacing w:after="0"/>
-    </w:pPr>
-    <w:rPr>
-      <w:rFonts w:eastAsiaTheme="minorEastAsia"/>
-      <w:sz w:val="22"/>
-      <w:szCs w:val="22"/>
-      <w:lang w:eastAsia="zh-CN"/>
-    </w:rPr>
+    <w:rsid w:val="00DD6AED"/>
+    <w:pPr>
+      <w:numPr>
+        <w:numId w:val="5"/>
+      </w:numPr>
+    </w:pPr>
+  </w:style>
+  <w:style w:type="numbering" w:customStyle="1" w:styleId="CurrentList2">
+    <w:name w:val="Current List2"/>
+    <w:uiPriority w:val="99"/>
+    <w:rsid w:val="00DD6AED"/>
+    <w:pPr>
+      <w:numPr>
+        <w:numId w:val="6"/>
+      </w:numPr>
+    </w:pPr>
+  </w:style>
+  <w:style w:type="numbering" w:customStyle="1" w:styleId="CurrentList3">
+    <w:name w:val="Current List3"/>
+    <w:uiPriority w:val="99"/>
+    <w:rsid w:val="00FC289A"/>
+    <w:pPr>
+      <w:numPr>
+        <w:numId w:val="9"/>
+      </w:numPr>
+    </w:pPr>
+  </w:style>
+  <w:style w:type="numbering" w:customStyle="1" w:styleId="CurrentList4">
+    <w:name w:val="Current List4"/>
+    <w:uiPriority w:val="99"/>
+    <w:rsid w:val="00FC289A"/>
+    <w:pPr>
+      <w:numPr>
+        <w:numId w:val="10"/>
+      </w:numPr>
+    </w:pPr>
   </w:style>
 </w:styles>
 </file>

</xml_diff>